<commit_message>
2 nguon dao + huong dan
</commit_message>
<xml_diff>
--- a/Hướng dẫn đào dữ liệu.docx
+++ b/Hướng dẫn đào dữ liệu.docx
@@ -208,14 +208,7 @@
           <w:b/>
           <w:bCs/>
         </w:rPr>
-        <w:t xml:space="preserve"> 3: </w:t>
-      </w:r>
-      <w:r>
-        <w:rPr>
-          <w:b/>
-          <w:bCs/>
-        </w:rPr>
-        <w:t xml:space="preserve">Cài </w:t>
+        <w:t xml:space="preserve"> 3: Cài </w:t>
       </w:r>
       <w:proofErr w:type="spellStart"/>
       <w:r>
@@ -482,13 +475,8 @@
       <w:r>
         <w:t>&gt;</w:t>
       </w:r>
-      <w:proofErr w:type="gramStart"/>
-      <w:r>
-        <w:t>/.local</w:t>
-      </w:r>
-      <w:proofErr w:type="gramEnd"/>
-      <w:r>
-        <w:t>/lib/python3.10/site-packages</w:t>
+      <w:r>
+        <w:t>/.local/lib/python3.10/site-packages</w:t>
       </w:r>
     </w:p>
     <w:p>
@@ -611,12 +599,10 @@
         <w:t xml:space="preserve">from </w:t>
       </w:r>
       <w:proofErr w:type="spellStart"/>
-      <w:proofErr w:type="gramStart"/>
       <w:r>
         <w:t>scrapy.exceptions</w:t>
       </w:r>
       <w:proofErr w:type="spellEnd"/>
-      <w:proofErr w:type="gramEnd"/>
       <w:r>
         <w:t xml:space="preserve"> import </w:t>
       </w:r>
@@ -639,12 +625,10 @@
         <w:t xml:space="preserve">from </w:t>
       </w:r>
       <w:proofErr w:type="spellStart"/>
-      <w:proofErr w:type="gramStart"/>
       <w:r>
         <w:t>scrapy.http</w:t>
       </w:r>
       <w:proofErr w:type="spellEnd"/>
-      <w:proofErr w:type="gramEnd"/>
       <w:r>
         <w:t xml:space="preserve"> import </w:t>
       </w:r>
@@ -667,13 +651,8 @@
         <w:t xml:space="preserve">from </w:t>
       </w:r>
       <w:proofErr w:type="spellStart"/>
-      <w:proofErr w:type="gramStart"/>
-      <w:r>
-        <w:t>selenium.webdriver</w:t>
-      </w:r>
-      <w:proofErr w:type="gramEnd"/>
-      <w:r>
-        <w:t>.support.ui</w:t>
+      <w:r>
+        <w:t>selenium.webdriver.support.ui</w:t>
       </w:r>
       <w:proofErr w:type="spellEnd"/>
       <w:r>
@@ -694,14 +673,9 @@
           <w:right w:val="single" w:sz="4" w:space="1" w:color="auto"/>
         </w:pBdr>
       </w:pPr>
-      <w:proofErr w:type="gramStart"/>
       <w:r>
         <w:lastRenderedPageBreak/>
-        <w:t>from .http</w:t>
-      </w:r>
-      <w:proofErr w:type="gramEnd"/>
-      <w:r>
-        <w:t xml:space="preserve"> import </w:t>
+        <w:t xml:space="preserve">from .http import </w:t>
       </w:r>
       <w:proofErr w:type="spellStart"/>
       <w:r>
@@ -750,15 +724,7 @@
         </w:pBdr>
       </w:pPr>
       <w:r>
-        <w:t xml:space="preserve">    """Scrapy middleware handling the requests using </w:t>
-      </w:r>
-      <w:proofErr w:type="gramStart"/>
-      <w:r>
-        <w:t>selenium""</w:t>
-      </w:r>
-      <w:proofErr w:type="gramEnd"/>
-      <w:r>
-        <w:t>"</w:t>
+        <w:t xml:space="preserve">    """Scrapy middleware handling the requests using selenium"""</w:t>
       </w:r>
     </w:p>
     <w:p>
@@ -789,15 +755,7 @@
       </w:r>
       <w:proofErr w:type="spellEnd"/>
       <w:r>
-        <w:t>_</w:t>
-      </w:r>
-      <w:proofErr w:type="gramStart"/>
-      <w:r>
-        <w:t>_(</w:t>
-      </w:r>
-      <w:proofErr w:type="gramEnd"/>
-      <w:r>
-        <w:t xml:space="preserve">self, </w:t>
+        <w:t xml:space="preserve">__(self, </w:t>
       </w:r>
       <w:proofErr w:type="spellStart"/>
       <w:r>
@@ -895,28 +853,21 @@
         <w:t xml:space="preserve"> = </w:t>
       </w:r>
       <w:proofErr w:type="spellStart"/>
-      <w:proofErr w:type="gramStart"/>
       <w:r>
         <w:t>f'selenium.webdriver</w:t>
       </w:r>
       <w:proofErr w:type="spellEnd"/>
-      <w:proofErr w:type="gramEnd"/>
       <w:r>
         <w:t>.{</w:t>
       </w:r>
       <w:proofErr w:type="spellStart"/>
       <w:r>
-        <w:t>driver_</w:t>
-      </w:r>
-      <w:proofErr w:type="gramStart"/>
-      <w:r>
-        <w:t>name</w:t>
+        <w:t>driver_name</w:t>
       </w:r>
       <w:proofErr w:type="spellEnd"/>
       <w:r>
         <w:t>}'</w:t>
       </w:r>
-      <w:proofErr w:type="gramEnd"/>
     </w:p>
     <w:p>
       <w:pPr>
@@ -951,7 +902,6 @@
         <w:t>webdriver_base_path</w:t>
       </w:r>
       <w:proofErr w:type="spellEnd"/>
-      <w:proofErr w:type="gramStart"/>
       <w:r>
         <w:t>}.</w:t>
       </w:r>
@@ -960,7 +910,6 @@
         <w:t>webdriver</w:t>
       </w:r>
       <w:proofErr w:type="spellEnd"/>
-      <w:proofErr w:type="gramEnd"/>
       <w:r>
         <w:t>')</w:t>
       </w:r>
@@ -986,7 +935,6 @@
         <w:t xml:space="preserve"> = </w:t>
       </w:r>
       <w:proofErr w:type="spellStart"/>
-      <w:proofErr w:type="gramStart"/>
       <w:r>
         <w:t>getattr</w:t>
       </w:r>
@@ -995,7 +943,6 @@
         <w:t>(</w:t>
       </w:r>
       <w:proofErr w:type="spellStart"/>
-      <w:proofErr w:type="gramEnd"/>
       <w:r>
         <w:t>driver_klass_module</w:t>
       </w:r>
@@ -1040,25 +987,52 @@
       </w:r>
       <w:proofErr w:type="spellEnd"/>
       <w:r>
+        <w:t>(f'{</w:t>
+      </w:r>
+      <w:proofErr w:type="spellStart"/>
+      <w:r>
+        <w:t>webdriver_base_path</w:t>
+      </w:r>
+      <w:proofErr w:type="spellEnd"/>
+      <w:r>
+        <w:t>}.options')</w:t>
+      </w:r>
+    </w:p>
+    <w:p>
+      <w:pPr>
+        <w:pBdr>
+          <w:top w:val="single" w:sz="4" w:space="1" w:color="auto"/>
+          <w:left w:val="single" w:sz="4" w:space="1" w:color="auto"/>
+          <w:bottom w:val="single" w:sz="4" w:space="1" w:color="auto"/>
+          <w:right w:val="single" w:sz="4" w:space="1" w:color="auto"/>
+        </w:pBdr>
+      </w:pPr>
+      <w:r>
+        <w:t xml:space="preserve">        </w:t>
+      </w:r>
+      <w:proofErr w:type="spellStart"/>
+      <w:r>
+        <w:t>driver_options_klass</w:t>
+      </w:r>
+      <w:proofErr w:type="spellEnd"/>
+      <w:r>
+        <w:t xml:space="preserve"> = </w:t>
+      </w:r>
+      <w:proofErr w:type="spellStart"/>
+      <w:r>
+        <w:t>getattr</w:t>
+      </w:r>
+      <w:proofErr w:type="spellEnd"/>
+      <w:r>
         <w:t>(</w:t>
       </w:r>
-      <w:proofErr w:type="gramStart"/>
-      <w:r>
-        <w:t>f'{</w:t>
-      </w:r>
-      <w:proofErr w:type="spellStart"/>
-      <w:proofErr w:type="gramEnd"/>
-      <w:r>
-        <w:t>webdriver_base_path</w:t>
-      </w:r>
-      <w:proofErr w:type="spellEnd"/>
-      <w:proofErr w:type="gramStart"/>
-      <w:r>
-        <w:t>}.options</w:t>
-      </w:r>
-      <w:proofErr w:type="gramEnd"/>
-      <w:r>
-        <w:t>')</w:t>
+      <w:proofErr w:type="spellStart"/>
+      <w:r>
+        <w:t>driver_options_module</w:t>
+      </w:r>
+      <w:proofErr w:type="spellEnd"/>
+      <w:r>
+        <w:t>, 'Options')</w:t>
       </w:r>
     </w:p>
     <w:p>
@@ -1075,30 +1049,77 @@
       </w:r>
       <w:proofErr w:type="spellStart"/>
       <w:r>
+        <w:t>driver_options</w:t>
+      </w:r>
+      <w:proofErr w:type="spellEnd"/>
+      <w:r>
+        <w:t xml:space="preserve"> = </w:t>
+      </w:r>
+      <w:proofErr w:type="spellStart"/>
+      <w:r>
         <w:t>driver_options_klass</w:t>
       </w:r>
       <w:proofErr w:type="spellEnd"/>
       <w:r>
+        <w:t>()</w:t>
+      </w:r>
+    </w:p>
+    <w:p>
+      <w:pPr>
+        <w:pBdr>
+          <w:top w:val="single" w:sz="4" w:space="1" w:color="auto"/>
+          <w:left w:val="single" w:sz="4" w:space="1" w:color="auto"/>
+          <w:bottom w:val="single" w:sz="4" w:space="1" w:color="auto"/>
+          <w:right w:val="single" w:sz="4" w:space="1" w:color="auto"/>
+        </w:pBdr>
+      </w:pPr>
+    </w:p>
+    <w:p>
+      <w:pPr>
+        <w:pBdr>
+          <w:top w:val="single" w:sz="4" w:space="1" w:color="auto"/>
+          <w:left w:val="single" w:sz="4" w:space="1" w:color="auto"/>
+          <w:bottom w:val="single" w:sz="4" w:space="1" w:color="auto"/>
+          <w:right w:val="single" w:sz="4" w:space="1" w:color="auto"/>
+        </w:pBdr>
+      </w:pPr>
+      <w:r>
+        <w:t xml:space="preserve">        if </w:t>
+      </w:r>
+      <w:proofErr w:type="spellStart"/>
+      <w:r>
+        <w:t>browser_executable_path</w:t>
+      </w:r>
+      <w:proofErr w:type="spellEnd"/>
+      <w:r>
+        <w:t>:</w:t>
+      </w:r>
+    </w:p>
+    <w:p>
+      <w:pPr>
+        <w:pBdr>
+          <w:top w:val="single" w:sz="4" w:space="1" w:color="auto"/>
+          <w:left w:val="single" w:sz="4" w:space="1" w:color="auto"/>
+          <w:bottom w:val="single" w:sz="4" w:space="1" w:color="auto"/>
+          <w:right w:val="single" w:sz="4" w:space="1" w:color="auto"/>
+        </w:pBdr>
+      </w:pPr>
+      <w:r>
+        <w:t xml:space="preserve">            </w:t>
+      </w:r>
+      <w:proofErr w:type="spellStart"/>
+      <w:r>
+        <w:t>driver_options.binary_location</w:t>
+      </w:r>
+      <w:proofErr w:type="spellEnd"/>
+      <w:r>
         <w:t xml:space="preserve"> = </w:t>
       </w:r>
       <w:proofErr w:type="spellStart"/>
-      <w:proofErr w:type="gramStart"/>
-      <w:r>
-        <w:t>getattr</w:t>
-      </w:r>
-      <w:proofErr w:type="spellEnd"/>
-      <w:r>
-        <w:t>(</w:t>
-      </w:r>
-      <w:proofErr w:type="spellStart"/>
-      <w:proofErr w:type="gramEnd"/>
-      <w:r>
-        <w:t>driver_options_module</w:t>
-      </w:r>
-      <w:proofErr w:type="spellEnd"/>
-      <w:r>
-        <w:t>, 'Options')</w:t>
-      </w:r>
+      <w:r>
+        <w:t>browser_executable_path</w:t>
+      </w:r>
+      <w:proofErr w:type="spellEnd"/>
     </w:p>
     <w:p>
       <w:pPr>
@@ -1112,56 +1133,22 @@
       <w:r>
         <w:t xml:space="preserve">        </w:t>
       </w:r>
-      <w:proofErr w:type="spellStart"/>
-      <w:r>
-        <w:t>driver_options</w:t>
-      </w:r>
-      <w:proofErr w:type="spellEnd"/>
-      <w:r>
-        <w:t xml:space="preserve"> = </w:t>
-      </w:r>
-      <w:proofErr w:type="spellStart"/>
-      <w:r>
-        <w:t>driver_options_</w:t>
-      </w:r>
-      <w:proofErr w:type="gramStart"/>
-      <w:r>
-        <w:t>klass</w:t>
-      </w:r>
-      <w:proofErr w:type="spellEnd"/>
-      <w:r>
-        <w:t>(</w:t>
-      </w:r>
-      <w:proofErr w:type="gramEnd"/>
-      <w:r>
-        <w:t>)</w:t>
-      </w:r>
-    </w:p>
-    <w:p>
-      <w:pPr>
-        <w:pBdr>
-          <w:top w:val="single" w:sz="4" w:space="1" w:color="auto"/>
-          <w:left w:val="single" w:sz="4" w:space="1" w:color="auto"/>
-          <w:bottom w:val="single" w:sz="4" w:space="1" w:color="auto"/>
-          <w:right w:val="single" w:sz="4" w:space="1" w:color="auto"/>
-        </w:pBdr>
-      </w:pPr>
-    </w:p>
-    <w:p>
-      <w:pPr>
-        <w:pBdr>
-          <w:top w:val="single" w:sz="4" w:space="1" w:color="auto"/>
-          <w:left w:val="single" w:sz="4" w:space="1" w:color="auto"/>
-          <w:bottom w:val="single" w:sz="4" w:space="1" w:color="auto"/>
-          <w:right w:val="single" w:sz="4" w:space="1" w:color="auto"/>
-        </w:pBdr>
-      </w:pPr>
-      <w:r>
-        <w:t xml:space="preserve">        if </w:t>
-      </w:r>
-      <w:proofErr w:type="spellStart"/>
-      <w:r>
-        <w:t>browser_executable_path</w:t>
+    </w:p>
+    <w:p>
+      <w:pPr>
+        <w:pBdr>
+          <w:top w:val="single" w:sz="4" w:space="1" w:color="auto"/>
+          <w:left w:val="single" w:sz="4" w:space="1" w:color="auto"/>
+          <w:bottom w:val="single" w:sz="4" w:space="1" w:color="auto"/>
+          <w:right w:val="single" w:sz="4" w:space="1" w:color="auto"/>
+        </w:pBdr>
+      </w:pPr>
+      <w:r>
+        <w:t xml:space="preserve">        for argument in </w:t>
+      </w:r>
+      <w:proofErr w:type="spellStart"/>
+      <w:r>
+        <w:t>driver_arguments</w:t>
       </w:r>
       <w:proofErr w:type="spellEnd"/>
       <w:r>
@@ -1182,25 +1169,22 @@
       </w:r>
       <w:proofErr w:type="spellStart"/>
       <w:r>
-        <w:t>driver_</w:t>
-      </w:r>
-      <w:proofErr w:type="gramStart"/>
-      <w:r>
-        <w:t>options.binary</w:t>
-      </w:r>
-      <w:proofErr w:type="gramEnd"/>
-      <w:r>
-        <w:t>_location</w:t>
-      </w:r>
-      <w:proofErr w:type="spellEnd"/>
-      <w:r>
-        <w:t xml:space="preserve"> = </w:t>
-      </w:r>
-      <w:proofErr w:type="spellStart"/>
-      <w:r>
-        <w:t>browser_executable_path</w:t>
-      </w:r>
-      <w:proofErr w:type="spellEnd"/>
+        <w:t>driver_options.add_argument</w:t>
+      </w:r>
+      <w:proofErr w:type="spellEnd"/>
+      <w:r>
+        <w:t>(argument)</w:t>
+      </w:r>
+    </w:p>
+    <w:p>
+      <w:pPr>
+        <w:pBdr>
+          <w:top w:val="single" w:sz="4" w:space="1" w:color="auto"/>
+          <w:left w:val="single" w:sz="4" w:space="1" w:color="auto"/>
+          <w:bottom w:val="single" w:sz="4" w:space="1" w:color="auto"/>
+          <w:right w:val="single" w:sz="4" w:space="1" w:color="auto"/>
+        </w:pBdr>
+      </w:pPr>
     </w:p>
     <w:p>
       <w:pPr>
@@ -1214,71 +1198,6 @@
       <w:r>
         <w:t xml:space="preserve">        </w:t>
       </w:r>
-    </w:p>
-    <w:p>
-      <w:pPr>
-        <w:pBdr>
-          <w:top w:val="single" w:sz="4" w:space="1" w:color="auto"/>
-          <w:left w:val="single" w:sz="4" w:space="1" w:color="auto"/>
-          <w:bottom w:val="single" w:sz="4" w:space="1" w:color="auto"/>
-          <w:right w:val="single" w:sz="4" w:space="1" w:color="auto"/>
-        </w:pBdr>
-      </w:pPr>
-      <w:r>
-        <w:t xml:space="preserve">        for argument in </w:t>
-      </w:r>
-      <w:proofErr w:type="spellStart"/>
-      <w:r>
-        <w:t>driver_arguments</w:t>
-      </w:r>
-      <w:proofErr w:type="spellEnd"/>
-      <w:r>
-        <w:t>:</w:t>
-      </w:r>
-    </w:p>
-    <w:p>
-      <w:pPr>
-        <w:pBdr>
-          <w:top w:val="single" w:sz="4" w:space="1" w:color="auto"/>
-          <w:left w:val="single" w:sz="4" w:space="1" w:color="auto"/>
-          <w:bottom w:val="single" w:sz="4" w:space="1" w:color="auto"/>
-          <w:right w:val="single" w:sz="4" w:space="1" w:color="auto"/>
-        </w:pBdr>
-      </w:pPr>
-      <w:r>
-        <w:t xml:space="preserve">            </w:t>
-      </w:r>
-      <w:proofErr w:type="spellStart"/>
-      <w:r>
-        <w:t>driver_options.add_argument</w:t>
-      </w:r>
-      <w:proofErr w:type="spellEnd"/>
-      <w:r>
-        <w:t>(argument)</w:t>
-      </w:r>
-    </w:p>
-    <w:p>
-      <w:pPr>
-        <w:pBdr>
-          <w:top w:val="single" w:sz="4" w:space="1" w:color="auto"/>
-          <w:left w:val="single" w:sz="4" w:space="1" w:color="auto"/>
-          <w:bottom w:val="single" w:sz="4" w:space="1" w:color="auto"/>
-          <w:right w:val="single" w:sz="4" w:space="1" w:color="auto"/>
-        </w:pBdr>
-      </w:pPr>
-    </w:p>
-    <w:p>
-      <w:pPr>
-        <w:pBdr>
-          <w:top w:val="single" w:sz="4" w:space="1" w:color="auto"/>
-          <w:left w:val="single" w:sz="4" w:space="1" w:color="auto"/>
-          <w:bottom w:val="single" w:sz="4" w:space="1" w:color="auto"/>
-          <w:right w:val="single" w:sz="4" w:space="1" w:color="auto"/>
-        </w:pBdr>
-      </w:pPr>
-      <w:r>
-        <w:t xml:space="preserve">        </w:t>
-      </w:r>
       <w:proofErr w:type="spellStart"/>
       <w:r>
         <w:t>driver_kwargs</w:t>
@@ -1301,13 +1220,8 @@
         <w:t xml:space="preserve">            '</w:t>
       </w:r>
       <w:proofErr w:type="spellStart"/>
-      <w:proofErr w:type="gramStart"/>
-      <w:r>
-        <w:t>executable</w:t>
-      </w:r>
-      <w:proofErr w:type="gramEnd"/>
-      <w:r>
-        <w:t>_path</w:t>
+      <w:r>
+        <w:t>executable_path</w:t>
       </w:r>
       <w:proofErr w:type="spellEnd"/>
       <w:r>
@@ -1336,19 +1250,11 @@
       </w:r>
       <w:proofErr w:type="spellStart"/>
       <w:r>
-        <w:t>driver_</w:t>
-      </w:r>
-      <w:proofErr w:type="gramStart"/>
-      <w:r>
-        <w:t>name</w:t>
-      </w:r>
-      <w:proofErr w:type="spellEnd"/>
-      <w:r>
-        <w:t>}_</w:t>
-      </w:r>
-      <w:proofErr w:type="gramEnd"/>
-      <w:r>
-        <w:t xml:space="preserve">options': </w:t>
+        <w:t>driver_name</w:t>
+      </w:r>
+      <w:proofErr w:type="spellEnd"/>
+      <w:r>
+        <w:t xml:space="preserve">}_options': </w:t>
       </w:r>
       <w:proofErr w:type="spellStart"/>
       <w:r>
@@ -1430,12 +1336,10 @@
         <w:t xml:space="preserve">            </w:t>
       </w:r>
       <w:proofErr w:type="spellStart"/>
-      <w:proofErr w:type="gramStart"/>
       <w:r>
         <w:t>self.driver</w:t>
       </w:r>
       <w:proofErr w:type="spellEnd"/>
-      <w:proofErr w:type="gramEnd"/>
       <w:r>
         <w:t xml:space="preserve"> = </w:t>
       </w:r>
@@ -1530,373 +1434,322 @@
       </w:r>
       <w:proofErr w:type="spellStart"/>
       <w:r>
-        <w:t>driver_options.to_</w:t>
-      </w:r>
-      <w:proofErr w:type="gramStart"/>
-      <w:r>
-        <w:t>capabilities</w:t>
+        <w:t>driver_options.to_capabilities</w:t>
+      </w:r>
+      <w:proofErr w:type="spellEnd"/>
+      <w:r>
+        <w:t>()</w:t>
+      </w:r>
+    </w:p>
+    <w:p>
+      <w:pPr>
+        <w:pBdr>
+          <w:top w:val="single" w:sz="4" w:space="1" w:color="auto"/>
+          <w:left w:val="single" w:sz="4" w:space="1" w:color="auto"/>
+          <w:bottom w:val="single" w:sz="4" w:space="1" w:color="auto"/>
+          <w:right w:val="single" w:sz="4" w:space="1" w:color="auto"/>
+        </w:pBdr>
+      </w:pPr>
+      <w:r>
+        <w:t xml:space="preserve">            </w:t>
+      </w:r>
+      <w:proofErr w:type="spellStart"/>
+      <w:r>
+        <w:t>self.driver</w:t>
+      </w:r>
+      <w:proofErr w:type="spellEnd"/>
+      <w:r>
+        <w:t xml:space="preserve"> = </w:t>
+      </w:r>
+      <w:proofErr w:type="spellStart"/>
+      <w:r>
+        <w:t>webdriver.Remote</w:t>
       </w:r>
       <w:proofErr w:type="spellEnd"/>
       <w:r>
         <w:t>(</w:t>
       </w:r>
-      <w:proofErr w:type="gramEnd"/>
-      <w:r>
-        <w:t>)</w:t>
-      </w:r>
-    </w:p>
-    <w:p>
-      <w:pPr>
-        <w:pBdr>
-          <w:top w:val="single" w:sz="4" w:space="1" w:color="auto"/>
-          <w:left w:val="single" w:sz="4" w:space="1" w:color="auto"/>
-          <w:bottom w:val="single" w:sz="4" w:space="1" w:color="auto"/>
-          <w:right w:val="single" w:sz="4" w:space="1" w:color="auto"/>
-        </w:pBdr>
-      </w:pPr>
-      <w:r>
-        <w:t xml:space="preserve">            </w:t>
-      </w:r>
-      <w:proofErr w:type="spellStart"/>
-      <w:proofErr w:type="gramStart"/>
+      <w:proofErr w:type="spellStart"/>
+      <w:r>
+        <w:t>command_executor</w:t>
+      </w:r>
+      <w:proofErr w:type="spellEnd"/>
+      <w:r>
+        <w:t>=</w:t>
+      </w:r>
+      <w:proofErr w:type="spellStart"/>
+      <w:r>
+        <w:t>command_executor</w:t>
+      </w:r>
+      <w:proofErr w:type="spellEnd"/>
+      <w:r>
+        <w:t>,</w:t>
+      </w:r>
+    </w:p>
+    <w:p>
+      <w:pPr>
+        <w:pBdr>
+          <w:top w:val="single" w:sz="4" w:space="1" w:color="auto"/>
+          <w:left w:val="single" w:sz="4" w:space="1" w:color="auto"/>
+          <w:bottom w:val="single" w:sz="4" w:space="1" w:color="auto"/>
+          <w:right w:val="single" w:sz="4" w:space="1" w:color="auto"/>
+        </w:pBdr>
+      </w:pPr>
+      <w:r>
+        <w:t xml:space="preserve">                                           </w:t>
+      </w:r>
+      <w:proofErr w:type="spellStart"/>
+      <w:r>
+        <w:t>desired_capabilities</w:t>
+      </w:r>
+      <w:proofErr w:type="spellEnd"/>
+      <w:r>
+        <w:t>=capabilities)</w:t>
+      </w:r>
+    </w:p>
+    <w:p>
+      <w:pPr>
+        <w:pBdr>
+          <w:top w:val="single" w:sz="4" w:space="1" w:color="auto"/>
+          <w:left w:val="single" w:sz="4" w:space="1" w:color="auto"/>
+          <w:bottom w:val="single" w:sz="4" w:space="1" w:color="auto"/>
+          <w:right w:val="single" w:sz="4" w:space="1" w:color="auto"/>
+        </w:pBdr>
+      </w:pPr>
+      <w:r>
+        <w:t xml:space="preserve">        # </w:t>
+      </w:r>
+      <w:proofErr w:type="spellStart"/>
+      <w:r>
+        <w:t>webdriver</w:t>
+      </w:r>
+      <w:proofErr w:type="spellEnd"/>
+      <w:r>
+        <w:t>-manager</w:t>
+      </w:r>
+    </w:p>
+    <w:p>
+      <w:pPr>
+        <w:pBdr>
+          <w:top w:val="single" w:sz="4" w:space="1" w:color="auto"/>
+          <w:left w:val="single" w:sz="4" w:space="1" w:color="auto"/>
+          <w:bottom w:val="single" w:sz="4" w:space="1" w:color="auto"/>
+          <w:right w:val="single" w:sz="4" w:space="1" w:color="auto"/>
+        </w:pBdr>
+      </w:pPr>
+      <w:r>
+        <w:t xml:space="preserve">        else:</w:t>
+      </w:r>
+    </w:p>
+    <w:p>
+      <w:pPr>
+        <w:pBdr>
+          <w:top w:val="single" w:sz="4" w:space="1" w:color="auto"/>
+          <w:left w:val="single" w:sz="4" w:space="1" w:color="auto"/>
+          <w:bottom w:val="single" w:sz="4" w:space="1" w:color="auto"/>
+          <w:right w:val="single" w:sz="4" w:space="1" w:color="auto"/>
+        </w:pBdr>
+      </w:pPr>
+      <w:r>
+        <w:t xml:space="preserve">            from selenium import </w:t>
+      </w:r>
+      <w:proofErr w:type="spellStart"/>
+      <w:r>
+        <w:t>webdriver</w:t>
+      </w:r>
+      <w:proofErr w:type="spellEnd"/>
+    </w:p>
+    <w:p>
+      <w:pPr>
+        <w:pBdr>
+          <w:top w:val="single" w:sz="4" w:space="1" w:color="auto"/>
+          <w:left w:val="single" w:sz="4" w:space="1" w:color="auto"/>
+          <w:bottom w:val="single" w:sz="4" w:space="1" w:color="auto"/>
+          <w:right w:val="single" w:sz="4" w:space="1" w:color="auto"/>
+        </w:pBdr>
+      </w:pPr>
+      <w:r>
+        <w:t xml:space="preserve">            from </w:t>
+      </w:r>
+      <w:proofErr w:type="spellStart"/>
+      <w:r>
+        <w:t>webdriver_manager.chrome</w:t>
+      </w:r>
+      <w:proofErr w:type="spellEnd"/>
+      <w:r>
+        <w:t xml:space="preserve"> import </w:t>
+      </w:r>
+      <w:proofErr w:type="spellStart"/>
+      <w:r>
+        <w:t>ChromeDriverManager</w:t>
+      </w:r>
+      <w:proofErr w:type="spellEnd"/>
+    </w:p>
+    <w:p>
+      <w:pPr>
+        <w:pBdr>
+          <w:top w:val="single" w:sz="4" w:space="1" w:color="auto"/>
+          <w:left w:val="single" w:sz="4" w:space="1" w:color="auto"/>
+          <w:bottom w:val="single" w:sz="4" w:space="1" w:color="auto"/>
+          <w:right w:val="single" w:sz="4" w:space="1" w:color="auto"/>
+        </w:pBdr>
+      </w:pPr>
+      <w:r>
+        <w:t xml:space="preserve">            from </w:t>
+      </w:r>
+      <w:proofErr w:type="spellStart"/>
+      <w:r>
+        <w:t>selenium.webdriver.chrome.service</w:t>
+      </w:r>
+      <w:proofErr w:type="spellEnd"/>
+      <w:r>
+        <w:t xml:space="preserve"> import Service as </w:t>
+      </w:r>
+      <w:proofErr w:type="spellStart"/>
+      <w:r>
+        <w:t>ChromeService</w:t>
+      </w:r>
+      <w:proofErr w:type="spellEnd"/>
+    </w:p>
+    <w:p>
+      <w:pPr>
+        <w:pBdr>
+          <w:top w:val="single" w:sz="4" w:space="1" w:color="auto"/>
+          <w:left w:val="single" w:sz="4" w:space="1" w:color="auto"/>
+          <w:bottom w:val="single" w:sz="4" w:space="1" w:color="auto"/>
+          <w:right w:val="single" w:sz="4" w:space="1" w:color="auto"/>
+        </w:pBdr>
+      </w:pPr>
+      <w:r>
+        <w:t xml:space="preserve">            if </w:t>
+      </w:r>
+      <w:proofErr w:type="spellStart"/>
+      <w:r>
+        <w:t>driver_name</w:t>
+      </w:r>
+      <w:proofErr w:type="spellEnd"/>
+      <w:r>
+        <w:t xml:space="preserve"> and </w:t>
+      </w:r>
+      <w:proofErr w:type="spellStart"/>
+      <w:r>
+        <w:t>driver_name.lower</w:t>
+      </w:r>
+      <w:proofErr w:type="spellEnd"/>
+      <w:r>
+        <w:t>() == 'chrome':</w:t>
+      </w:r>
+    </w:p>
+    <w:p>
+      <w:pPr>
+        <w:pBdr>
+          <w:top w:val="single" w:sz="4" w:space="1" w:color="auto"/>
+          <w:left w:val="single" w:sz="4" w:space="1" w:color="auto"/>
+          <w:bottom w:val="single" w:sz="4" w:space="1" w:color="auto"/>
+          <w:right w:val="single" w:sz="4" w:space="1" w:color="auto"/>
+        </w:pBdr>
+      </w:pPr>
+      <w:r>
+        <w:t xml:space="preserve">                </w:t>
+      </w:r>
+      <w:proofErr w:type="spellStart"/>
       <w:r>
         <w:t>self.driver</w:t>
       </w:r>
       <w:proofErr w:type="spellEnd"/>
-      <w:proofErr w:type="gramEnd"/>
       <w:r>
         <w:t xml:space="preserve"> = </w:t>
       </w:r>
       <w:proofErr w:type="spellStart"/>
-      <w:proofErr w:type="gramStart"/>
-      <w:r>
-        <w:t>webdriver.Remote</w:t>
-      </w:r>
-      <w:proofErr w:type="spellEnd"/>
-      <w:proofErr w:type="gramEnd"/>
+      <w:r>
+        <w:t>webdriver.Chrome</w:t>
+      </w:r>
+      <w:proofErr w:type="spellEnd"/>
+      <w:r>
+        <w:t>(options=</w:t>
+      </w:r>
+      <w:proofErr w:type="spellStart"/>
+      <w:r>
+        <w:t>driver_options</w:t>
+      </w:r>
+      <w:proofErr w:type="spellEnd"/>
+      <w:r>
+        <w:t>,</w:t>
+      </w:r>
+    </w:p>
+    <w:p>
+      <w:pPr>
+        <w:pBdr>
+          <w:top w:val="single" w:sz="4" w:space="1" w:color="auto"/>
+          <w:left w:val="single" w:sz="4" w:space="1" w:color="auto"/>
+          <w:bottom w:val="single" w:sz="4" w:space="1" w:color="auto"/>
+          <w:right w:val="single" w:sz="4" w:space="1" w:color="auto"/>
+        </w:pBdr>
+      </w:pPr>
+      <w:r>
+        <w:t xml:space="preserve">                                               service=</w:t>
+      </w:r>
+      <w:proofErr w:type="spellStart"/>
+      <w:r>
+        <w:t>ChromeService</w:t>
+      </w:r>
+      <w:proofErr w:type="spellEnd"/>
       <w:r>
         <w:t>(</w:t>
       </w:r>
       <w:proofErr w:type="spellStart"/>
       <w:r>
-        <w:t>command_executor</w:t>
-      </w:r>
-      <w:proofErr w:type="spellEnd"/>
-      <w:r>
-        <w:t>=</w:t>
-      </w:r>
-      <w:proofErr w:type="spellStart"/>
-      <w:r>
-        <w:t>command_executor</w:t>
-      </w:r>
-      <w:proofErr w:type="spellEnd"/>
-      <w:r>
-        <w:t>,</w:t>
-      </w:r>
-    </w:p>
-    <w:p>
-      <w:pPr>
-        <w:pBdr>
-          <w:top w:val="single" w:sz="4" w:space="1" w:color="auto"/>
-          <w:left w:val="single" w:sz="4" w:space="1" w:color="auto"/>
-          <w:bottom w:val="single" w:sz="4" w:space="1" w:color="auto"/>
-          <w:right w:val="single" w:sz="4" w:space="1" w:color="auto"/>
-        </w:pBdr>
-      </w:pPr>
-      <w:r>
-        <w:t xml:space="preserve">                                           </w:t>
-      </w:r>
-      <w:proofErr w:type="spellStart"/>
-      <w:r>
-        <w:t>desired_capabilities</w:t>
-      </w:r>
-      <w:proofErr w:type="spellEnd"/>
-      <w:r>
-        <w:t>=capabilities)</w:t>
-      </w:r>
-    </w:p>
-    <w:p>
-      <w:pPr>
-        <w:pBdr>
-          <w:top w:val="single" w:sz="4" w:space="1" w:color="auto"/>
-          <w:left w:val="single" w:sz="4" w:space="1" w:color="auto"/>
-          <w:bottom w:val="single" w:sz="4" w:space="1" w:color="auto"/>
-          <w:right w:val="single" w:sz="4" w:space="1" w:color="auto"/>
-        </w:pBdr>
-      </w:pPr>
-      <w:r>
-        <w:t xml:space="preserve">        # </w:t>
-      </w:r>
-      <w:proofErr w:type="spellStart"/>
-      <w:r>
-        <w:t>webdriver</w:t>
-      </w:r>
-      <w:proofErr w:type="spellEnd"/>
-      <w:r>
-        <w:t>-manager</w:t>
-      </w:r>
-    </w:p>
-    <w:p>
-      <w:pPr>
-        <w:pBdr>
-          <w:top w:val="single" w:sz="4" w:space="1" w:color="auto"/>
-          <w:left w:val="single" w:sz="4" w:space="1" w:color="auto"/>
-          <w:bottom w:val="single" w:sz="4" w:space="1" w:color="auto"/>
-          <w:right w:val="single" w:sz="4" w:space="1" w:color="auto"/>
-        </w:pBdr>
-      </w:pPr>
-      <w:r>
-        <w:t xml:space="preserve">        else:</w:t>
-      </w:r>
-    </w:p>
-    <w:p>
-      <w:pPr>
-        <w:pBdr>
-          <w:top w:val="single" w:sz="4" w:space="1" w:color="auto"/>
-          <w:left w:val="single" w:sz="4" w:space="1" w:color="auto"/>
-          <w:bottom w:val="single" w:sz="4" w:space="1" w:color="auto"/>
-          <w:right w:val="single" w:sz="4" w:space="1" w:color="auto"/>
-        </w:pBdr>
-      </w:pPr>
-      <w:r>
-        <w:t xml:space="preserve">            from selenium import </w:t>
-      </w:r>
-      <w:proofErr w:type="spellStart"/>
-      <w:r>
-        <w:t>webdriver</w:t>
-      </w:r>
-      <w:proofErr w:type="spellEnd"/>
-    </w:p>
-    <w:p>
-      <w:pPr>
-        <w:pBdr>
-          <w:top w:val="single" w:sz="4" w:space="1" w:color="auto"/>
-          <w:left w:val="single" w:sz="4" w:space="1" w:color="auto"/>
-          <w:bottom w:val="single" w:sz="4" w:space="1" w:color="auto"/>
-          <w:right w:val="single" w:sz="4" w:space="1" w:color="auto"/>
-        </w:pBdr>
-      </w:pPr>
-      <w:r>
-        <w:t xml:space="preserve">            from </w:t>
-      </w:r>
-      <w:proofErr w:type="spellStart"/>
-      <w:r>
-        <w:t>webdriver_</w:t>
-      </w:r>
-      <w:proofErr w:type="gramStart"/>
-      <w:r>
-        <w:t>manager.chrome</w:t>
-      </w:r>
-      <w:proofErr w:type="spellEnd"/>
-      <w:proofErr w:type="gramEnd"/>
-      <w:r>
-        <w:t xml:space="preserve"> import </w:t>
-      </w:r>
-      <w:proofErr w:type="spellStart"/>
-      <w:r>
         <w:t>ChromeDriverManager</w:t>
       </w:r>
       <w:proofErr w:type="spellEnd"/>
-    </w:p>
-    <w:p>
-      <w:pPr>
-        <w:pBdr>
-          <w:top w:val="single" w:sz="4" w:space="1" w:color="auto"/>
-          <w:left w:val="single" w:sz="4" w:space="1" w:color="auto"/>
-          <w:bottom w:val="single" w:sz="4" w:space="1" w:color="auto"/>
-          <w:right w:val="single" w:sz="4" w:space="1" w:color="auto"/>
-        </w:pBdr>
-      </w:pPr>
-      <w:r>
-        <w:t xml:space="preserve">            from </w:t>
-      </w:r>
-      <w:proofErr w:type="spellStart"/>
-      <w:proofErr w:type="gramStart"/>
-      <w:r>
-        <w:t>selenium.webdriver</w:t>
-      </w:r>
-      <w:proofErr w:type="gramEnd"/>
-      <w:r>
-        <w:t>.</w:t>
-      </w:r>
-      <w:proofErr w:type="gramStart"/>
-      <w:r>
-        <w:t>chrome.service</w:t>
-      </w:r>
-      <w:proofErr w:type="spellEnd"/>
-      <w:proofErr w:type="gramEnd"/>
-      <w:r>
-        <w:t xml:space="preserve"> import Service as </w:t>
-      </w:r>
-      <w:proofErr w:type="spellStart"/>
-      <w:r>
-        <w:t>ChromeService</w:t>
-      </w:r>
-      <w:proofErr w:type="spellEnd"/>
-    </w:p>
-    <w:p>
-      <w:pPr>
-        <w:pBdr>
-          <w:top w:val="single" w:sz="4" w:space="1" w:color="auto"/>
-          <w:left w:val="single" w:sz="4" w:space="1" w:color="auto"/>
-          <w:bottom w:val="single" w:sz="4" w:space="1" w:color="auto"/>
-          <w:right w:val="single" w:sz="4" w:space="1" w:color="auto"/>
-        </w:pBdr>
-      </w:pPr>
-      <w:r>
-        <w:t xml:space="preserve">            if </w:t>
-      </w:r>
-      <w:proofErr w:type="spellStart"/>
-      <w:r>
-        <w:t>driver_name</w:t>
-      </w:r>
-      <w:proofErr w:type="spellEnd"/>
-      <w:r>
-        <w:t xml:space="preserve"> and </w:t>
-      </w:r>
-      <w:proofErr w:type="spellStart"/>
-      <w:r>
-        <w:t>driver_</w:t>
-      </w:r>
-      <w:proofErr w:type="gramStart"/>
-      <w:r>
-        <w:t>name.lower</w:t>
-      </w:r>
-      <w:proofErr w:type="spellEnd"/>
-      <w:proofErr w:type="gramEnd"/>
-      <w:r>
-        <w:t>() == 'chrome':</w:t>
-      </w:r>
-    </w:p>
-    <w:p>
-      <w:pPr>
-        <w:pBdr>
-          <w:top w:val="single" w:sz="4" w:space="1" w:color="auto"/>
-          <w:left w:val="single" w:sz="4" w:space="1" w:color="auto"/>
-          <w:bottom w:val="single" w:sz="4" w:space="1" w:color="auto"/>
-          <w:right w:val="single" w:sz="4" w:space="1" w:color="auto"/>
-        </w:pBdr>
-      </w:pPr>
-      <w:r>
-        <w:t xml:space="preserve">                </w:t>
-      </w:r>
-      <w:proofErr w:type="spellStart"/>
-      <w:proofErr w:type="gramStart"/>
-      <w:r>
-        <w:t>self.driver</w:t>
-      </w:r>
-      <w:proofErr w:type="spellEnd"/>
-      <w:proofErr w:type="gramEnd"/>
-      <w:r>
-        <w:t xml:space="preserve"> = </w:t>
-      </w:r>
-      <w:proofErr w:type="spellStart"/>
-      <w:proofErr w:type="gramStart"/>
-      <w:r>
-        <w:t>webdriver.Chrome</w:t>
-      </w:r>
-      <w:proofErr w:type="spellEnd"/>
-      <w:proofErr w:type="gramEnd"/>
-      <w:r>
-        <w:t>(options=</w:t>
-      </w:r>
-      <w:proofErr w:type="spellStart"/>
-      <w:r>
-        <w:t>driver_options</w:t>
-      </w:r>
-      <w:proofErr w:type="spellEnd"/>
-      <w:r>
-        <w:t>,</w:t>
-      </w:r>
-    </w:p>
-    <w:p>
-      <w:pPr>
-        <w:pBdr>
-          <w:top w:val="single" w:sz="4" w:space="1" w:color="auto"/>
-          <w:left w:val="single" w:sz="4" w:space="1" w:color="auto"/>
-          <w:bottom w:val="single" w:sz="4" w:space="1" w:color="auto"/>
-          <w:right w:val="single" w:sz="4" w:space="1" w:color="auto"/>
-        </w:pBdr>
-      </w:pPr>
-      <w:r>
-        <w:t xml:space="preserve">                                               service=</w:t>
-      </w:r>
-      <w:proofErr w:type="spellStart"/>
-      <w:proofErr w:type="gramStart"/>
-      <w:r>
-        <w:t>ChromeService</w:t>
+      <w:r>
+        <w:t>().install()))</w:t>
+      </w:r>
+    </w:p>
+    <w:p>
+      <w:pPr>
+        <w:pBdr>
+          <w:top w:val="single" w:sz="4" w:space="1" w:color="auto"/>
+          <w:left w:val="single" w:sz="4" w:space="1" w:color="auto"/>
+          <w:bottom w:val="single" w:sz="4" w:space="1" w:color="auto"/>
+          <w:right w:val="single" w:sz="4" w:space="1" w:color="auto"/>
+        </w:pBdr>
+      </w:pPr>
+    </w:p>
+    <w:p>
+      <w:pPr>
+        <w:pBdr>
+          <w:top w:val="single" w:sz="4" w:space="1" w:color="auto"/>
+          <w:left w:val="single" w:sz="4" w:space="1" w:color="auto"/>
+          <w:bottom w:val="single" w:sz="4" w:space="1" w:color="auto"/>
+          <w:right w:val="single" w:sz="4" w:space="1" w:color="auto"/>
+        </w:pBdr>
+      </w:pPr>
+      <w:r>
+        <w:t xml:space="preserve">    @classmethod</w:t>
+      </w:r>
+    </w:p>
+    <w:p>
+      <w:pPr>
+        <w:pBdr>
+          <w:top w:val="single" w:sz="4" w:space="1" w:color="auto"/>
+          <w:left w:val="single" w:sz="4" w:space="1" w:color="auto"/>
+          <w:bottom w:val="single" w:sz="4" w:space="1" w:color="auto"/>
+          <w:right w:val="single" w:sz="4" w:space="1" w:color="auto"/>
+        </w:pBdr>
+      </w:pPr>
+      <w:r>
+        <w:t xml:space="preserve">    def </w:t>
+      </w:r>
+      <w:proofErr w:type="spellStart"/>
+      <w:r>
+        <w:t>from_crawler</w:t>
       </w:r>
       <w:proofErr w:type="spellEnd"/>
       <w:r>
         <w:t>(</w:t>
       </w:r>
       <w:proofErr w:type="spellStart"/>
-      <w:proofErr w:type="gramEnd"/>
-      <w:r>
-        <w:t>ChromeDriverManager</w:t>
-      </w:r>
-      <w:proofErr w:type="spellEnd"/>
-      <w:r>
-        <w:t>(</w:t>
-      </w:r>
-      <w:proofErr w:type="gramStart"/>
-      <w:r>
-        <w:t>).install</w:t>
-      </w:r>
-      <w:proofErr w:type="gramEnd"/>
-      <w:r>
-        <w:t>()))</w:t>
-      </w:r>
-    </w:p>
-    <w:p>
-      <w:pPr>
-        <w:pBdr>
-          <w:top w:val="single" w:sz="4" w:space="1" w:color="auto"/>
-          <w:left w:val="single" w:sz="4" w:space="1" w:color="auto"/>
-          <w:bottom w:val="single" w:sz="4" w:space="1" w:color="auto"/>
-          <w:right w:val="single" w:sz="4" w:space="1" w:color="auto"/>
-        </w:pBdr>
-      </w:pPr>
-    </w:p>
-    <w:p>
-      <w:pPr>
-        <w:pBdr>
-          <w:top w:val="single" w:sz="4" w:space="1" w:color="auto"/>
-          <w:left w:val="single" w:sz="4" w:space="1" w:color="auto"/>
-          <w:bottom w:val="single" w:sz="4" w:space="1" w:color="auto"/>
-          <w:right w:val="single" w:sz="4" w:space="1" w:color="auto"/>
-        </w:pBdr>
-      </w:pPr>
-      <w:r>
-        <w:t xml:space="preserve">    @classmethod</w:t>
-      </w:r>
-    </w:p>
-    <w:p>
-      <w:pPr>
-        <w:pBdr>
-          <w:top w:val="single" w:sz="4" w:space="1" w:color="auto"/>
-          <w:left w:val="single" w:sz="4" w:space="1" w:color="auto"/>
-          <w:bottom w:val="single" w:sz="4" w:space="1" w:color="auto"/>
-          <w:right w:val="single" w:sz="4" w:space="1" w:color="auto"/>
-        </w:pBdr>
-      </w:pPr>
-      <w:r>
-        <w:t xml:space="preserve">    def </w:t>
-      </w:r>
-      <w:proofErr w:type="spellStart"/>
-      <w:r>
-        <w:t>from_</w:t>
-      </w:r>
-      <w:proofErr w:type="gramStart"/>
-      <w:r>
-        <w:t>crawler</w:t>
-      </w:r>
-      <w:proofErr w:type="spellEnd"/>
-      <w:r>
-        <w:t>(</w:t>
-      </w:r>
-      <w:proofErr w:type="spellStart"/>
-      <w:proofErr w:type="gramEnd"/>
       <w:r>
         <w:t>cls</w:t>
       </w:r>
@@ -1915,15 +1768,7 @@
         </w:pBdr>
       </w:pPr>
       <w:r>
-        <w:t xml:space="preserve">        """Initialize the middleware with the crawler </w:t>
-      </w:r>
-      <w:proofErr w:type="gramStart"/>
-      <w:r>
-        <w:t>settings""</w:t>
-      </w:r>
-      <w:proofErr w:type="gramEnd"/>
-      <w:r>
-        <w:t>"</w:t>
+        <w:t xml:space="preserve">        """Initialize the middleware with the crawler settings"""</w:t>
       </w:r>
     </w:p>
     <w:p>
@@ -2116,17 +1961,269 @@
         <w:t xml:space="preserve">            raise </w:t>
       </w:r>
       <w:proofErr w:type="spellStart"/>
-      <w:proofErr w:type="gramStart"/>
       <w:r>
         <w:t>NotConfigured</w:t>
       </w:r>
       <w:proofErr w:type="spellEnd"/>
       <w:r>
+        <w:t>('SELENIUM_DRIVER_NAME must be set')</w:t>
+      </w:r>
+    </w:p>
+    <w:p>
+      <w:pPr>
+        <w:pBdr>
+          <w:top w:val="single" w:sz="4" w:space="1" w:color="auto"/>
+          <w:left w:val="single" w:sz="4" w:space="1" w:color="auto"/>
+          <w:bottom w:val="single" w:sz="4" w:space="1" w:color="auto"/>
+          <w:right w:val="single" w:sz="4" w:space="1" w:color="auto"/>
+        </w:pBdr>
+      </w:pPr>
+      <w:r>
+        <w:t xml:space="preserve">        </w:t>
+      </w:r>
+    </w:p>
+    <w:p>
+      <w:pPr>
+        <w:pBdr>
+          <w:top w:val="single" w:sz="4" w:space="1" w:color="auto"/>
+          <w:left w:val="single" w:sz="4" w:space="1" w:color="auto"/>
+          <w:bottom w:val="single" w:sz="4" w:space="1" w:color="auto"/>
+          <w:right w:val="single" w:sz="4" w:space="1" w:color="auto"/>
+        </w:pBdr>
+      </w:pPr>
+      <w:r>
+        <w:t xml:space="preserve">        if (</w:t>
+      </w:r>
+      <w:proofErr w:type="spellStart"/>
+      <w:r>
+        <w:t>driver_name.lower</w:t>
+      </w:r>
+      <w:proofErr w:type="spellEnd"/>
+      <w:r>
+        <w:t>() != 'chrome') and (</w:t>
+      </w:r>
+      <w:proofErr w:type="spellStart"/>
+      <w:r>
+        <w:t>driver_executable_path</w:t>
+      </w:r>
+      <w:proofErr w:type="spellEnd"/>
+      <w:r>
+        <w:t xml:space="preserve"> is None and </w:t>
+      </w:r>
+      <w:proofErr w:type="spellStart"/>
+      <w:r>
+        <w:t>command_executor</w:t>
+      </w:r>
+      <w:proofErr w:type="spellEnd"/>
+      <w:r>
+        <w:t xml:space="preserve"> is None):</w:t>
+      </w:r>
+    </w:p>
+    <w:p>
+      <w:pPr>
+        <w:pBdr>
+          <w:top w:val="single" w:sz="4" w:space="1" w:color="auto"/>
+          <w:left w:val="single" w:sz="4" w:space="1" w:color="auto"/>
+          <w:bottom w:val="single" w:sz="4" w:space="1" w:color="auto"/>
+          <w:right w:val="single" w:sz="4" w:space="1" w:color="auto"/>
+        </w:pBdr>
+      </w:pPr>
+      <w:r>
+        <w:t xml:space="preserve">            raise </w:t>
+      </w:r>
+      <w:proofErr w:type="spellStart"/>
+      <w:r>
+        <w:t>NotConfigured</w:t>
+      </w:r>
+      <w:proofErr w:type="spellEnd"/>
+      <w:r>
+        <w:t>('Either SELENIUM_DRIVER_EXECUTABLE_PATH or SELENIUM_COMMAND_EXECUTOR must be set')</w:t>
+      </w:r>
+    </w:p>
+    <w:p>
+      <w:pPr>
+        <w:pBdr>
+          <w:top w:val="single" w:sz="4" w:space="1" w:color="auto"/>
+          <w:left w:val="single" w:sz="4" w:space="1" w:color="auto"/>
+          <w:bottom w:val="single" w:sz="4" w:space="1" w:color="auto"/>
+          <w:right w:val="single" w:sz="4" w:space="1" w:color="auto"/>
+        </w:pBdr>
+      </w:pPr>
+    </w:p>
+    <w:p>
+      <w:pPr>
+        <w:pBdr>
+          <w:top w:val="single" w:sz="4" w:space="1" w:color="auto"/>
+          <w:left w:val="single" w:sz="4" w:space="1" w:color="auto"/>
+          <w:bottom w:val="single" w:sz="4" w:space="1" w:color="auto"/>
+          <w:right w:val="single" w:sz="4" w:space="1" w:color="auto"/>
+        </w:pBdr>
+      </w:pPr>
+      <w:r>
+        <w:t xml:space="preserve">        middleware = </w:t>
+      </w:r>
+      <w:proofErr w:type="spellStart"/>
+      <w:r>
+        <w:t>cls</w:t>
+      </w:r>
+      <w:proofErr w:type="spellEnd"/>
+      <w:r>
         <w:t>(</w:t>
       </w:r>
-      <w:proofErr w:type="gramEnd"/>
-      <w:r>
-        <w:t>'SELENIUM_DRIVER_NAME must be set')</w:t>
+    </w:p>
+    <w:p>
+      <w:pPr>
+        <w:pBdr>
+          <w:top w:val="single" w:sz="4" w:space="1" w:color="auto"/>
+          <w:left w:val="single" w:sz="4" w:space="1" w:color="auto"/>
+          <w:bottom w:val="single" w:sz="4" w:space="1" w:color="auto"/>
+          <w:right w:val="single" w:sz="4" w:space="1" w:color="auto"/>
+        </w:pBdr>
+      </w:pPr>
+      <w:r>
+        <w:t xml:space="preserve">            </w:t>
+      </w:r>
+      <w:proofErr w:type="spellStart"/>
+      <w:r>
+        <w:t>driver_name</w:t>
+      </w:r>
+      <w:proofErr w:type="spellEnd"/>
+      <w:r>
+        <w:t>=</w:t>
+      </w:r>
+      <w:proofErr w:type="spellStart"/>
+      <w:r>
+        <w:t>driver_name</w:t>
+      </w:r>
+      <w:proofErr w:type="spellEnd"/>
+      <w:r>
+        <w:t>,</w:t>
+      </w:r>
+    </w:p>
+    <w:p>
+      <w:pPr>
+        <w:pBdr>
+          <w:top w:val="single" w:sz="4" w:space="1" w:color="auto"/>
+          <w:left w:val="single" w:sz="4" w:space="1" w:color="auto"/>
+          <w:bottom w:val="single" w:sz="4" w:space="1" w:color="auto"/>
+          <w:right w:val="single" w:sz="4" w:space="1" w:color="auto"/>
+        </w:pBdr>
+      </w:pPr>
+      <w:r>
+        <w:t xml:space="preserve">            </w:t>
+      </w:r>
+      <w:proofErr w:type="spellStart"/>
+      <w:r>
+        <w:t>driver_executable_path</w:t>
+      </w:r>
+      <w:proofErr w:type="spellEnd"/>
+      <w:r>
+        <w:t>=</w:t>
+      </w:r>
+      <w:proofErr w:type="spellStart"/>
+      <w:r>
+        <w:t>driver_executable_path</w:t>
+      </w:r>
+      <w:proofErr w:type="spellEnd"/>
+      <w:r>
+        <w:t>,</w:t>
+      </w:r>
+    </w:p>
+    <w:p>
+      <w:pPr>
+        <w:pBdr>
+          <w:top w:val="single" w:sz="4" w:space="1" w:color="auto"/>
+          <w:left w:val="single" w:sz="4" w:space="1" w:color="auto"/>
+          <w:bottom w:val="single" w:sz="4" w:space="1" w:color="auto"/>
+          <w:right w:val="single" w:sz="4" w:space="1" w:color="auto"/>
+        </w:pBdr>
+      </w:pPr>
+      <w:r>
+        <w:t xml:space="preserve">            </w:t>
+      </w:r>
+      <w:proofErr w:type="spellStart"/>
+      <w:r>
+        <w:t>browser_executable_path</w:t>
+      </w:r>
+      <w:proofErr w:type="spellEnd"/>
+      <w:r>
+        <w:t>=</w:t>
+      </w:r>
+      <w:proofErr w:type="spellStart"/>
+      <w:r>
+        <w:t>browser_executable_path</w:t>
+      </w:r>
+      <w:proofErr w:type="spellEnd"/>
+      <w:r>
+        <w:t>,</w:t>
+      </w:r>
+    </w:p>
+    <w:p>
+      <w:pPr>
+        <w:pBdr>
+          <w:top w:val="single" w:sz="4" w:space="1" w:color="auto"/>
+          <w:left w:val="single" w:sz="4" w:space="1" w:color="auto"/>
+          <w:bottom w:val="single" w:sz="4" w:space="1" w:color="auto"/>
+          <w:right w:val="single" w:sz="4" w:space="1" w:color="auto"/>
+        </w:pBdr>
+      </w:pPr>
+      <w:r>
+        <w:t xml:space="preserve">            </w:t>
+      </w:r>
+      <w:proofErr w:type="spellStart"/>
+      <w:r>
+        <w:t>command_executor</w:t>
+      </w:r>
+      <w:proofErr w:type="spellEnd"/>
+      <w:r>
+        <w:t>=</w:t>
+      </w:r>
+      <w:proofErr w:type="spellStart"/>
+      <w:r>
+        <w:t>command_executor</w:t>
+      </w:r>
+      <w:proofErr w:type="spellEnd"/>
+      <w:r>
+        <w:t>,</w:t>
+      </w:r>
+    </w:p>
+    <w:p>
+      <w:pPr>
+        <w:pBdr>
+          <w:top w:val="single" w:sz="4" w:space="1" w:color="auto"/>
+          <w:left w:val="single" w:sz="4" w:space="1" w:color="auto"/>
+          <w:bottom w:val="single" w:sz="4" w:space="1" w:color="auto"/>
+          <w:right w:val="single" w:sz="4" w:space="1" w:color="auto"/>
+        </w:pBdr>
+      </w:pPr>
+      <w:r>
+        <w:t xml:space="preserve">            </w:t>
+      </w:r>
+      <w:proofErr w:type="spellStart"/>
+      <w:r>
+        <w:t>driver_arguments</w:t>
+      </w:r>
+      <w:proofErr w:type="spellEnd"/>
+      <w:r>
+        <w:t>=</w:t>
+      </w:r>
+      <w:proofErr w:type="spellStart"/>
+      <w:r>
+        <w:t>driver_arguments</w:t>
+      </w:r>
+      <w:proofErr w:type="spellEnd"/>
+    </w:p>
+    <w:p>
+      <w:pPr>
+        <w:pBdr>
+          <w:top w:val="single" w:sz="4" w:space="1" w:color="auto"/>
+          <w:left w:val="single" w:sz="4" w:space="1" w:color="auto"/>
+          <w:bottom w:val="single" w:sz="4" w:space="1" w:color="auto"/>
+          <w:right w:val="single" w:sz="4" w:space="1" w:color="auto"/>
+        </w:pBdr>
+      </w:pPr>
+      <w:r>
+        <w:t xml:space="preserve">        )</w:t>
       </w:r>
     </w:p>
     <w:p>
@@ -2152,322 +2249,27 @@
         </w:pBdr>
       </w:pPr>
       <w:r>
-        <w:t xml:space="preserve">        if (</w:t>
-      </w:r>
-      <w:proofErr w:type="spellStart"/>
-      <w:r>
-        <w:t>driver_</w:t>
-      </w:r>
-      <w:proofErr w:type="gramStart"/>
-      <w:r>
-        <w:t>name.lower</w:t>
-      </w:r>
-      <w:proofErr w:type="spellEnd"/>
-      <w:proofErr w:type="gramEnd"/>
+        <w:t xml:space="preserve">        </w:t>
+      </w:r>
+      <w:proofErr w:type="spellStart"/>
+      <w:r>
+        <w:t>crawler.signals.connect</w:t>
+      </w:r>
+      <w:proofErr w:type="spellEnd"/>
       <w:r>
         <w:t>(</w:t>
       </w:r>
-      <w:proofErr w:type="gramStart"/>
-      <w:r>
-        <w:t>) !</w:t>
-      </w:r>
-      <w:proofErr w:type="gramEnd"/>
-      <w:r>
-        <w:t>= 'chrome') and (</w:t>
-      </w:r>
-      <w:proofErr w:type="spellStart"/>
-      <w:r>
-        <w:t>driver_executable_path</w:t>
-      </w:r>
-      <w:proofErr w:type="spellEnd"/>
-      <w:r>
-        <w:t xml:space="preserve"> is None and </w:t>
-      </w:r>
-      <w:proofErr w:type="spellStart"/>
-      <w:r>
-        <w:t>command_executor</w:t>
-      </w:r>
-      <w:proofErr w:type="spellEnd"/>
-      <w:r>
-        <w:t xml:space="preserve"> is None):</w:t>
-      </w:r>
-    </w:p>
-    <w:p>
-      <w:pPr>
-        <w:pBdr>
-          <w:top w:val="single" w:sz="4" w:space="1" w:color="auto"/>
-          <w:left w:val="single" w:sz="4" w:space="1" w:color="auto"/>
-          <w:bottom w:val="single" w:sz="4" w:space="1" w:color="auto"/>
-          <w:right w:val="single" w:sz="4" w:space="1" w:color="auto"/>
-        </w:pBdr>
-      </w:pPr>
-      <w:r>
-        <w:t xml:space="preserve">            raise </w:t>
-      </w:r>
-      <w:proofErr w:type="spellStart"/>
-      <w:proofErr w:type="gramStart"/>
-      <w:r>
-        <w:t>NotConfigured</w:t>
-      </w:r>
-      <w:proofErr w:type="spellEnd"/>
-      <w:r>
-        <w:t>(</w:t>
-      </w:r>
-      <w:proofErr w:type="gramEnd"/>
-      <w:r>
-        <w:t>'Either SELENIUM_DRIVER_EXECUTABLE_PATH or SELENIUM_COMMAND_EXECUTOR must be set')</w:t>
-      </w:r>
-    </w:p>
-    <w:p>
-      <w:pPr>
-        <w:pBdr>
-          <w:top w:val="single" w:sz="4" w:space="1" w:color="auto"/>
-          <w:left w:val="single" w:sz="4" w:space="1" w:color="auto"/>
-          <w:bottom w:val="single" w:sz="4" w:space="1" w:color="auto"/>
-          <w:right w:val="single" w:sz="4" w:space="1" w:color="auto"/>
-        </w:pBdr>
-      </w:pPr>
-    </w:p>
-    <w:p>
-      <w:pPr>
-        <w:pBdr>
-          <w:top w:val="single" w:sz="4" w:space="1" w:color="auto"/>
-          <w:left w:val="single" w:sz="4" w:space="1" w:color="auto"/>
-          <w:bottom w:val="single" w:sz="4" w:space="1" w:color="auto"/>
-          <w:right w:val="single" w:sz="4" w:space="1" w:color="auto"/>
-        </w:pBdr>
-      </w:pPr>
-      <w:r>
-        <w:t xml:space="preserve">        middleware = </w:t>
-      </w:r>
-      <w:proofErr w:type="spellStart"/>
-      <w:proofErr w:type="gramStart"/>
-      <w:r>
-        <w:t>cls</w:t>
-      </w:r>
-      <w:proofErr w:type="spellEnd"/>
-      <w:r>
-        <w:t>(</w:t>
-      </w:r>
-      <w:proofErr w:type="gramEnd"/>
-    </w:p>
-    <w:p>
-      <w:pPr>
-        <w:pBdr>
-          <w:top w:val="single" w:sz="4" w:space="1" w:color="auto"/>
-          <w:left w:val="single" w:sz="4" w:space="1" w:color="auto"/>
-          <w:bottom w:val="single" w:sz="4" w:space="1" w:color="auto"/>
-          <w:right w:val="single" w:sz="4" w:space="1" w:color="auto"/>
-        </w:pBdr>
-      </w:pPr>
-      <w:r>
-        <w:t xml:space="preserve">            </w:t>
-      </w:r>
-      <w:proofErr w:type="spellStart"/>
-      <w:r>
-        <w:t>driver_name</w:t>
-      </w:r>
-      <w:proofErr w:type="spellEnd"/>
-      <w:r>
-        <w:t>=</w:t>
-      </w:r>
-      <w:proofErr w:type="spellStart"/>
-      <w:r>
-        <w:t>driver_name</w:t>
-      </w:r>
-      <w:proofErr w:type="spellEnd"/>
-      <w:r>
-        <w:t>,</w:t>
-      </w:r>
-    </w:p>
-    <w:p>
-      <w:pPr>
-        <w:pBdr>
-          <w:top w:val="single" w:sz="4" w:space="1" w:color="auto"/>
-          <w:left w:val="single" w:sz="4" w:space="1" w:color="auto"/>
-          <w:bottom w:val="single" w:sz="4" w:space="1" w:color="auto"/>
-          <w:right w:val="single" w:sz="4" w:space="1" w:color="auto"/>
-        </w:pBdr>
-      </w:pPr>
-      <w:r>
-        <w:t xml:space="preserve">            </w:t>
-      </w:r>
-      <w:proofErr w:type="spellStart"/>
-      <w:r>
-        <w:t>driver_executable_path</w:t>
-      </w:r>
-      <w:proofErr w:type="spellEnd"/>
-      <w:r>
-        <w:t>=</w:t>
-      </w:r>
-      <w:proofErr w:type="spellStart"/>
-      <w:r>
-        <w:t>driver_executable_path</w:t>
-      </w:r>
-      <w:proofErr w:type="spellEnd"/>
-      <w:r>
-        <w:t>,</w:t>
-      </w:r>
-    </w:p>
-    <w:p>
-      <w:pPr>
-        <w:pBdr>
-          <w:top w:val="single" w:sz="4" w:space="1" w:color="auto"/>
-          <w:left w:val="single" w:sz="4" w:space="1" w:color="auto"/>
-          <w:bottom w:val="single" w:sz="4" w:space="1" w:color="auto"/>
-          <w:right w:val="single" w:sz="4" w:space="1" w:color="auto"/>
-        </w:pBdr>
-      </w:pPr>
-      <w:r>
-        <w:t xml:space="preserve">            </w:t>
-      </w:r>
-      <w:proofErr w:type="spellStart"/>
-      <w:r>
-        <w:t>browser_executable_path</w:t>
-      </w:r>
-      <w:proofErr w:type="spellEnd"/>
-      <w:r>
-        <w:t>=</w:t>
-      </w:r>
-      <w:proofErr w:type="spellStart"/>
-      <w:r>
-        <w:t>browser_executable_path</w:t>
-      </w:r>
-      <w:proofErr w:type="spellEnd"/>
-      <w:r>
-        <w:t>,</w:t>
-      </w:r>
-    </w:p>
-    <w:p>
-      <w:pPr>
-        <w:pBdr>
-          <w:top w:val="single" w:sz="4" w:space="1" w:color="auto"/>
-          <w:left w:val="single" w:sz="4" w:space="1" w:color="auto"/>
-          <w:bottom w:val="single" w:sz="4" w:space="1" w:color="auto"/>
-          <w:right w:val="single" w:sz="4" w:space="1" w:color="auto"/>
-        </w:pBdr>
-      </w:pPr>
-      <w:r>
-        <w:t xml:space="preserve">            </w:t>
-      </w:r>
-      <w:proofErr w:type="spellStart"/>
-      <w:r>
-        <w:t>command_executor</w:t>
-      </w:r>
-      <w:proofErr w:type="spellEnd"/>
-      <w:r>
-        <w:t>=</w:t>
-      </w:r>
-      <w:proofErr w:type="spellStart"/>
-      <w:r>
-        <w:t>command_executor</w:t>
-      </w:r>
-      <w:proofErr w:type="spellEnd"/>
-      <w:r>
-        <w:t>,</w:t>
-      </w:r>
-    </w:p>
-    <w:p>
-      <w:pPr>
-        <w:pBdr>
-          <w:top w:val="single" w:sz="4" w:space="1" w:color="auto"/>
-          <w:left w:val="single" w:sz="4" w:space="1" w:color="auto"/>
-          <w:bottom w:val="single" w:sz="4" w:space="1" w:color="auto"/>
-          <w:right w:val="single" w:sz="4" w:space="1" w:color="auto"/>
-        </w:pBdr>
-      </w:pPr>
-      <w:r>
-        <w:t xml:space="preserve">            </w:t>
-      </w:r>
-      <w:proofErr w:type="spellStart"/>
-      <w:r>
-        <w:t>driver_arguments</w:t>
-      </w:r>
-      <w:proofErr w:type="spellEnd"/>
-      <w:r>
-        <w:t>=</w:t>
-      </w:r>
-      <w:proofErr w:type="spellStart"/>
-      <w:r>
-        <w:t>driver_arguments</w:t>
-      </w:r>
-      <w:proofErr w:type="spellEnd"/>
-    </w:p>
-    <w:p>
-      <w:pPr>
-        <w:pBdr>
-          <w:top w:val="single" w:sz="4" w:space="1" w:color="auto"/>
-          <w:left w:val="single" w:sz="4" w:space="1" w:color="auto"/>
-          <w:bottom w:val="single" w:sz="4" w:space="1" w:color="auto"/>
-          <w:right w:val="single" w:sz="4" w:space="1" w:color="auto"/>
-        </w:pBdr>
-      </w:pPr>
-      <w:r>
-        <w:t xml:space="preserve">        )</w:t>
-      </w:r>
-    </w:p>
-    <w:p>
-      <w:pPr>
-        <w:pBdr>
-          <w:top w:val="single" w:sz="4" w:space="1" w:color="auto"/>
-          <w:left w:val="single" w:sz="4" w:space="1" w:color="auto"/>
-          <w:bottom w:val="single" w:sz="4" w:space="1" w:color="auto"/>
-          <w:right w:val="single" w:sz="4" w:space="1" w:color="auto"/>
-        </w:pBdr>
-      </w:pPr>
-      <w:r>
-        <w:t xml:space="preserve">        </w:t>
-      </w:r>
-    </w:p>
-    <w:p>
-      <w:pPr>
-        <w:pBdr>
-          <w:top w:val="single" w:sz="4" w:space="1" w:color="auto"/>
-          <w:left w:val="single" w:sz="4" w:space="1" w:color="auto"/>
-          <w:bottom w:val="single" w:sz="4" w:space="1" w:color="auto"/>
-          <w:right w:val="single" w:sz="4" w:space="1" w:color="auto"/>
-        </w:pBdr>
-      </w:pPr>
-      <w:r>
-        <w:t xml:space="preserve">        </w:t>
-      </w:r>
-      <w:proofErr w:type="spellStart"/>
-      <w:proofErr w:type="gramStart"/>
-      <w:r>
-        <w:t>crawler.signals</w:t>
-      </w:r>
-      <w:proofErr w:type="gramEnd"/>
-      <w:r>
-        <w:t>.</w:t>
-      </w:r>
-      <w:proofErr w:type="gramStart"/>
-      <w:r>
-        <w:t>connect</w:t>
-      </w:r>
-      <w:proofErr w:type="spellEnd"/>
-      <w:r>
-        <w:t>(</w:t>
-      </w:r>
-      <w:proofErr w:type="spellStart"/>
-      <w:r>
-        <w:t>middleware.spider</w:t>
-      </w:r>
-      <w:proofErr w:type="gramEnd"/>
-      <w:r>
-        <w:t>_closed</w:t>
+      <w:proofErr w:type="spellStart"/>
+      <w:r>
+        <w:t>middleware.spider_closed</w:t>
       </w:r>
       <w:proofErr w:type="spellEnd"/>
       <w:r>
         <w:t xml:space="preserve">, </w:t>
       </w:r>
       <w:proofErr w:type="spellStart"/>
-      <w:proofErr w:type="gramStart"/>
-      <w:r>
-        <w:t>signals.spider</w:t>
-      </w:r>
-      <w:proofErr w:type="gramEnd"/>
-      <w:r>
-        <w:t>_closed</w:t>
+      <w:r>
+        <w:t>signals.spider_closed</w:t>
       </w:r>
       <w:proofErr w:type="spellEnd"/>
       <w:r>
@@ -2484,15 +2286,7 @@
         </w:pBdr>
       </w:pPr>
       <w:r>
-        <w:t xml:space="preserve">        </w:t>
-      </w:r>
-      <w:proofErr w:type="gramStart"/>
-      <w:r>
-        <w:t>return</w:t>
-      </w:r>
-      <w:proofErr w:type="gramEnd"/>
-      <w:r>
-        <w:t xml:space="preserve"> middleware</w:t>
+        <w:t xml:space="preserve">        return middleware</w:t>
       </w:r>
     </w:p>
     <w:p>
@@ -2519,40 +2313,24 @@
       </w:r>
       <w:proofErr w:type="spellStart"/>
       <w:r>
-        <w:t>process_</w:t>
-      </w:r>
-      <w:proofErr w:type="gramStart"/>
-      <w:r>
-        <w:t>request</w:t>
-      </w:r>
-      <w:proofErr w:type="spellEnd"/>
-      <w:r>
-        <w:t>(</w:t>
-      </w:r>
-      <w:proofErr w:type="gramEnd"/>
-      <w:r>
-        <w:t>self, request, spider):</w:t>
-      </w:r>
-    </w:p>
-    <w:p>
-      <w:pPr>
-        <w:pBdr>
-          <w:top w:val="single" w:sz="4" w:space="1" w:color="auto"/>
-          <w:left w:val="single" w:sz="4" w:space="1" w:color="auto"/>
-          <w:bottom w:val="single" w:sz="4" w:space="1" w:color="auto"/>
-          <w:right w:val="single" w:sz="4" w:space="1" w:color="auto"/>
-        </w:pBdr>
-      </w:pPr>
-      <w:r>
-        <w:t xml:space="preserve">        """Process a request using the selenium driver if </w:t>
-      </w:r>
-      <w:proofErr w:type="gramStart"/>
-      <w:r>
-        <w:t>applicable""</w:t>
-      </w:r>
-      <w:proofErr w:type="gramEnd"/>
-      <w:r>
-        <w:t>"</w:t>
+        <w:t>process_request</w:t>
+      </w:r>
+      <w:proofErr w:type="spellEnd"/>
+      <w:r>
+        <w:t>(self, request, spider):</w:t>
+      </w:r>
+    </w:p>
+    <w:p>
+      <w:pPr>
+        <w:pBdr>
+          <w:top w:val="single" w:sz="4" w:space="1" w:color="auto"/>
+          <w:left w:val="single" w:sz="4" w:space="1" w:color="auto"/>
+          <w:bottom w:val="single" w:sz="4" w:space="1" w:color="auto"/>
+          <w:right w:val="single" w:sz="4" w:space="1" w:color="auto"/>
+        </w:pBdr>
+      </w:pPr>
+      <w:r>
+        <w:t xml:space="preserve">        """Process a request using the selenium driver if applicable"""</w:t>
       </w:r>
     </w:p>
     <w:p>
@@ -2568,17 +2346,12 @@
         <w:t xml:space="preserve">        if not </w:t>
       </w:r>
       <w:proofErr w:type="spellStart"/>
-      <w:proofErr w:type="gramStart"/>
       <w:r>
         <w:t>isinstance</w:t>
       </w:r>
       <w:proofErr w:type="spellEnd"/>
       <w:r>
-        <w:t>(</w:t>
-      </w:r>
-      <w:proofErr w:type="gramEnd"/>
-      <w:r>
-        <w:t xml:space="preserve">request, </w:t>
+        <w:t xml:space="preserve">(request, </w:t>
       </w:r>
       <w:proofErr w:type="spellStart"/>
       <w:r>
@@ -2599,15 +2372,7 @@
         </w:pBdr>
       </w:pPr>
       <w:r>
-        <w:t xml:space="preserve">            </w:t>
-      </w:r>
-      <w:proofErr w:type="gramStart"/>
-      <w:r>
-        <w:t>return</w:t>
-      </w:r>
-      <w:proofErr w:type="gramEnd"/>
-      <w:r>
-        <w:t xml:space="preserve"> None</w:t>
+        <w:t xml:space="preserve">            return None</w:t>
       </w:r>
     </w:p>
     <w:p>
@@ -2684,25 +2449,198 @@
         <w:t xml:space="preserve"> in </w:t>
       </w:r>
       <w:proofErr w:type="spellStart"/>
-      <w:proofErr w:type="gramStart"/>
-      <w:r>
-        <w:t>request.cookies</w:t>
-      </w:r>
-      <w:proofErr w:type="gramEnd"/>
-      <w:r>
-        <w:t>.</w:t>
-      </w:r>
-      <w:proofErr w:type="gramStart"/>
-      <w:r>
-        <w:t>items</w:t>
+      <w:r>
+        <w:t>request.cookies.items</w:t>
+      </w:r>
+      <w:proofErr w:type="spellEnd"/>
+      <w:r>
+        <w:t>():</w:t>
+      </w:r>
+    </w:p>
+    <w:p>
+      <w:pPr>
+        <w:pBdr>
+          <w:top w:val="single" w:sz="4" w:space="1" w:color="auto"/>
+          <w:left w:val="single" w:sz="4" w:space="1" w:color="auto"/>
+          <w:bottom w:val="single" w:sz="4" w:space="1" w:color="auto"/>
+          <w:right w:val="single" w:sz="4" w:space="1" w:color="auto"/>
+        </w:pBdr>
+      </w:pPr>
+      <w:r>
+        <w:t xml:space="preserve">            </w:t>
+      </w:r>
+      <w:proofErr w:type="spellStart"/>
+      <w:r>
+        <w:t>self.driver.add_cookie</w:t>
+      </w:r>
+      <w:proofErr w:type="spellEnd"/>
+      <w:r>
+        <w:t>({</w:t>
+      </w:r>
+    </w:p>
+    <w:p>
+      <w:pPr>
+        <w:pBdr>
+          <w:top w:val="single" w:sz="4" w:space="1" w:color="auto"/>
+          <w:left w:val="single" w:sz="4" w:space="1" w:color="auto"/>
+          <w:bottom w:val="single" w:sz="4" w:space="1" w:color="auto"/>
+          <w:right w:val="single" w:sz="4" w:space="1" w:color="auto"/>
+        </w:pBdr>
+      </w:pPr>
+      <w:r>
+        <w:t xml:space="preserve">                'name': </w:t>
+      </w:r>
+      <w:proofErr w:type="spellStart"/>
+      <w:r>
+        <w:t>cookie_name</w:t>
+      </w:r>
+      <w:proofErr w:type="spellEnd"/>
+      <w:r>
+        <w:t>,</w:t>
+      </w:r>
+    </w:p>
+    <w:p>
+      <w:pPr>
+        <w:pBdr>
+          <w:top w:val="single" w:sz="4" w:space="1" w:color="auto"/>
+          <w:left w:val="single" w:sz="4" w:space="1" w:color="auto"/>
+          <w:bottom w:val="single" w:sz="4" w:space="1" w:color="auto"/>
+          <w:right w:val="single" w:sz="4" w:space="1" w:color="auto"/>
+        </w:pBdr>
+      </w:pPr>
+      <w:r>
+        <w:t xml:space="preserve">                'value': </w:t>
+      </w:r>
+      <w:proofErr w:type="spellStart"/>
+      <w:r>
+        <w:t>cookie_value</w:t>
+      </w:r>
+      <w:proofErr w:type="spellEnd"/>
+    </w:p>
+    <w:p>
+      <w:pPr>
+        <w:pBdr>
+          <w:top w:val="single" w:sz="4" w:space="1" w:color="auto"/>
+          <w:left w:val="single" w:sz="4" w:space="1" w:color="auto"/>
+          <w:bottom w:val="single" w:sz="4" w:space="1" w:color="auto"/>
+          <w:right w:val="single" w:sz="4" w:space="1" w:color="auto"/>
+        </w:pBdr>
+      </w:pPr>
+      <w:r>
+        <w:t xml:space="preserve">            })</w:t>
+      </w:r>
+    </w:p>
+    <w:p>
+      <w:pPr>
+        <w:pBdr>
+          <w:top w:val="single" w:sz="4" w:space="1" w:color="auto"/>
+          <w:left w:val="single" w:sz="4" w:space="1" w:color="auto"/>
+          <w:bottom w:val="single" w:sz="4" w:space="1" w:color="auto"/>
+          <w:right w:val="single" w:sz="4" w:space="1" w:color="auto"/>
+        </w:pBdr>
+      </w:pPr>
+      <w:r>
+        <w:t xml:space="preserve">        </w:t>
+      </w:r>
+    </w:p>
+    <w:p>
+      <w:pPr>
+        <w:pBdr>
+          <w:top w:val="single" w:sz="4" w:space="1" w:color="auto"/>
+          <w:left w:val="single" w:sz="4" w:space="1" w:color="auto"/>
+          <w:bottom w:val="single" w:sz="4" w:space="1" w:color="auto"/>
+          <w:right w:val="single" w:sz="4" w:space="1" w:color="auto"/>
+        </w:pBdr>
+      </w:pPr>
+      <w:r>
+        <w:t xml:space="preserve">        if </w:t>
+      </w:r>
+      <w:proofErr w:type="spellStart"/>
+      <w:r>
+        <w:t>request.wait_until</w:t>
+      </w:r>
+      <w:proofErr w:type="spellEnd"/>
+      <w:r>
+        <w:t>:</w:t>
+      </w:r>
+    </w:p>
+    <w:p>
+      <w:pPr>
+        <w:pBdr>
+          <w:top w:val="single" w:sz="4" w:space="1" w:color="auto"/>
+          <w:left w:val="single" w:sz="4" w:space="1" w:color="auto"/>
+          <w:bottom w:val="single" w:sz="4" w:space="1" w:color="auto"/>
+          <w:right w:val="single" w:sz="4" w:space="1" w:color="auto"/>
+        </w:pBdr>
+      </w:pPr>
+      <w:r>
+        <w:t xml:space="preserve">            </w:t>
+      </w:r>
+      <w:proofErr w:type="spellStart"/>
+      <w:r>
+        <w:t>WebDriverWait</w:t>
       </w:r>
       <w:proofErr w:type="spellEnd"/>
       <w:r>
         <w:t>(</w:t>
       </w:r>
-      <w:proofErr w:type="gramEnd"/>
-      <w:r>
-        <w:t>):</w:t>
+      <w:proofErr w:type="spellStart"/>
+      <w:r>
+        <w:t>self.driver</w:t>
+      </w:r>
+      <w:proofErr w:type="spellEnd"/>
+      <w:r>
+        <w:t xml:space="preserve">, </w:t>
+      </w:r>
+      <w:proofErr w:type="spellStart"/>
+      <w:r>
+        <w:t>request.wait_time</w:t>
+      </w:r>
+      <w:proofErr w:type="spellEnd"/>
+      <w:r>
+        <w:t>).until(</w:t>
+      </w:r>
+      <w:proofErr w:type="spellStart"/>
+      <w:r>
+        <w:t>request.wait_until</w:t>
+      </w:r>
+      <w:proofErr w:type="spellEnd"/>
+      <w:r>
+        <w:t>)</w:t>
+      </w:r>
+    </w:p>
+    <w:p>
+      <w:pPr>
+        <w:pBdr>
+          <w:top w:val="single" w:sz="4" w:space="1" w:color="auto"/>
+          <w:left w:val="single" w:sz="4" w:space="1" w:color="auto"/>
+          <w:bottom w:val="single" w:sz="4" w:space="1" w:color="auto"/>
+          <w:right w:val="single" w:sz="4" w:space="1" w:color="auto"/>
+        </w:pBdr>
+      </w:pPr>
+      <w:r>
+        <w:t xml:space="preserve">        </w:t>
+      </w:r>
+    </w:p>
+    <w:p>
+      <w:pPr>
+        <w:pBdr>
+          <w:top w:val="single" w:sz="4" w:space="1" w:color="auto"/>
+          <w:left w:val="single" w:sz="4" w:space="1" w:color="auto"/>
+          <w:bottom w:val="single" w:sz="4" w:space="1" w:color="auto"/>
+          <w:right w:val="single" w:sz="4" w:space="1" w:color="auto"/>
+        </w:pBdr>
+      </w:pPr>
+      <w:r>
+        <w:t xml:space="preserve">        if </w:t>
+      </w:r>
+      <w:proofErr w:type="spellStart"/>
+      <w:r>
+        <w:t>request.screenshot</w:t>
+      </w:r>
+      <w:proofErr w:type="spellEnd"/>
+      <w:r>
+        <w:t>:</w:t>
       </w:r>
     </w:p>
     <w:p>
@@ -2719,36 +2657,204 @@
       </w:r>
       <w:proofErr w:type="spellStart"/>
       <w:r>
-        <w:t>self.driver.add_</w:t>
-      </w:r>
-      <w:proofErr w:type="gramStart"/>
-      <w:r>
-        <w:t>cookie</w:t>
+        <w:t>request.meta</w:t>
+      </w:r>
+      <w:proofErr w:type="spellEnd"/>
+      <w:r>
+        <w:t xml:space="preserve">['screenshot'] = </w:t>
+      </w:r>
+      <w:proofErr w:type="spellStart"/>
+      <w:r>
+        <w:t>self.driver.get_screenshot_as_png</w:t>
+      </w:r>
+      <w:proofErr w:type="spellEnd"/>
+      <w:r>
+        <w:t>()</w:t>
+      </w:r>
+    </w:p>
+    <w:p>
+      <w:pPr>
+        <w:pBdr>
+          <w:top w:val="single" w:sz="4" w:space="1" w:color="auto"/>
+          <w:left w:val="single" w:sz="4" w:space="1" w:color="auto"/>
+          <w:bottom w:val="single" w:sz="4" w:space="1" w:color="auto"/>
+          <w:right w:val="single" w:sz="4" w:space="1" w:color="auto"/>
+        </w:pBdr>
+      </w:pPr>
+      <w:r>
+        <w:t xml:space="preserve">        </w:t>
+      </w:r>
+    </w:p>
+    <w:p>
+      <w:pPr>
+        <w:pBdr>
+          <w:top w:val="single" w:sz="4" w:space="1" w:color="auto"/>
+          <w:left w:val="single" w:sz="4" w:space="1" w:color="auto"/>
+          <w:bottom w:val="single" w:sz="4" w:space="1" w:color="auto"/>
+          <w:right w:val="single" w:sz="4" w:space="1" w:color="auto"/>
+        </w:pBdr>
+      </w:pPr>
+      <w:r>
+        <w:t xml:space="preserve">        if </w:t>
+      </w:r>
+      <w:proofErr w:type="spellStart"/>
+      <w:r>
+        <w:t>request.script</w:t>
+      </w:r>
+      <w:proofErr w:type="spellEnd"/>
+      <w:r>
+        <w:t>:</w:t>
+      </w:r>
+    </w:p>
+    <w:p>
+      <w:pPr>
+        <w:pBdr>
+          <w:top w:val="single" w:sz="4" w:space="1" w:color="auto"/>
+          <w:left w:val="single" w:sz="4" w:space="1" w:color="auto"/>
+          <w:bottom w:val="single" w:sz="4" w:space="1" w:color="auto"/>
+          <w:right w:val="single" w:sz="4" w:space="1" w:color="auto"/>
+        </w:pBdr>
+      </w:pPr>
+      <w:r>
+        <w:t xml:space="preserve">            </w:t>
+      </w:r>
+      <w:proofErr w:type="spellStart"/>
+      <w:r>
+        <w:t>self.driver.execute_script</w:t>
       </w:r>
       <w:proofErr w:type="spellEnd"/>
       <w:r>
         <w:t>(</w:t>
       </w:r>
-      <w:proofErr w:type="gramEnd"/>
-      <w:r>
-        <w:t>{</w:t>
-      </w:r>
-    </w:p>
-    <w:p>
-      <w:pPr>
-        <w:pBdr>
-          <w:top w:val="single" w:sz="4" w:space="1" w:color="auto"/>
-          <w:left w:val="single" w:sz="4" w:space="1" w:color="auto"/>
-          <w:bottom w:val="single" w:sz="4" w:space="1" w:color="auto"/>
-          <w:right w:val="single" w:sz="4" w:space="1" w:color="auto"/>
-        </w:pBdr>
-      </w:pPr>
-      <w:r>
-        <w:t xml:space="preserve">                'name': </w:t>
-      </w:r>
-      <w:proofErr w:type="spellStart"/>
-      <w:r>
-        <w:t>cookie_name</w:t>
+      <w:proofErr w:type="spellStart"/>
+      <w:r>
+        <w:t>request.script</w:t>
+      </w:r>
+      <w:proofErr w:type="spellEnd"/>
+      <w:r>
+        <w:t>)</w:t>
+      </w:r>
+    </w:p>
+    <w:p>
+      <w:pPr>
+        <w:pBdr>
+          <w:top w:val="single" w:sz="4" w:space="1" w:color="auto"/>
+          <w:left w:val="single" w:sz="4" w:space="1" w:color="auto"/>
+          <w:bottom w:val="single" w:sz="4" w:space="1" w:color="auto"/>
+          <w:right w:val="single" w:sz="4" w:space="1" w:color="auto"/>
+        </w:pBdr>
+      </w:pPr>
+      <w:r>
+        <w:t xml:space="preserve">        </w:t>
+      </w:r>
+    </w:p>
+    <w:p>
+      <w:pPr>
+        <w:pBdr>
+          <w:top w:val="single" w:sz="4" w:space="1" w:color="auto"/>
+          <w:left w:val="single" w:sz="4" w:space="1" w:color="auto"/>
+          <w:bottom w:val="single" w:sz="4" w:space="1" w:color="auto"/>
+          <w:right w:val="single" w:sz="4" w:space="1" w:color="auto"/>
+        </w:pBdr>
+      </w:pPr>
+      <w:r>
+        <w:t xml:space="preserve">        body = </w:t>
+      </w:r>
+      <w:proofErr w:type="spellStart"/>
+      <w:r>
+        <w:t>str.encode</w:t>
+      </w:r>
+      <w:proofErr w:type="spellEnd"/>
+      <w:r>
+        <w:t>(</w:t>
+      </w:r>
+      <w:proofErr w:type="spellStart"/>
+      <w:r>
+        <w:t>self.driver.page_source</w:t>
+      </w:r>
+      <w:proofErr w:type="spellEnd"/>
+      <w:r>
+        <w:t>)</w:t>
+      </w:r>
+    </w:p>
+    <w:p>
+      <w:pPr>
+        <w:pBdr>
+          <w:top w:val="single" w:sz="4" w:space="1" w:color="auto"/>
+          <w:left w:val="single" w:sz="4" w:space="1" w:color="auto"/>
+          <w:bottom w:val="single" w:sz="4" w:space="1" w:color="auto"/>
+          <w:right w:val="single" w:sz="4" w:space="1" w:color="auto"/>
+        </w:pBdr>
+      </w:pPr>
+      <w:r>
+        <w:t xml:space="preserve">        </w:t>
+      </w:r>
+      <w:proofErr w:type="spellStart"/>
+      <w:r>
+        <w:t>request.meta.update</w:t>
+      </w:r>
+      <w:proofErr w:type="spellEnd"/>
+      <w:r>
+        <w:t xml:space="preserve">({'driver': </w:t>
+      </w:r>
+      <w:proofErr w:type="spellStart"/>
+      <w:r>
+        <w:t>self.driver</w:t>
+      </w:r>
+      <w:proofErr w:type="spellEnd"/>
+      <w:r>
+        <w:t>})</w:t>
+      </w:r>
+    </w:p>
+    <w:p>
+      <w:pPr>
+        <w:pBdr>
+          <w:top w:val="single" w:sz="4" w:space="1" w:color="auto"/>
+          <w:left w:val="single" w:sz="4" w:space="1" w:color="auto"/>
+          <w:bottom w:val="single" w:sz="4" w:space="1" w:color="auto"/>
+          <w:right w:val="single" w:sz="4" w:space="1" w:color="auto"/>
+        </w:pBdr>
+      </w:pPr>
+      <w:r>
+        <w:t xml:space="preserve">        </w:t>
+      </w:r>
+    </w:p>
+    <w:p>
+      <w:pPr>
+        <w:pBdr>
+          <w:top w:val="single" w:sz="4" w:space="1" w:color="auto"/>
+          <w:left w:val="single" w:sz="4" w:space="1" w:color="auto"/>
+          <w:bottom w:val="single" w:sz="4" w:space="1" w:color="auto"/>
+          <w:right w:val="single" w:sz="4" w:space="1" w:color="auto"/>
+        </w:pBdr>
+      </w:pPr>
+      <w:r>
+        <w:t xml:space="preserve">        return </w:t>
+      </w:r>
+      <w:proofErr w:type="spellStart"/>
+      <w:r>
+        <w:t>HtmlResponse</w:t>
+      </w:r>
+      <w:proofErr w:type="spellEnd"/>
+      <w:r>
+        <w:t>(</w:t>
+      </w:r>
+    </w:p>
+    <w:p>
+      <w:pPr>
+        <w:pBdr>
+          <w:top w:val="single" w:sz="4" w:space="1" w:color="auto"/>
+          <w:left w:val="single" w:sz="4" w:space="1" w:color="auto"/>
+          <w:bottom w:val="single" w:sz="4" w:space="1" w:color="auto"/>
+          <w:right w:val="single" w:sz="4" w:space="1" w:color="auto"/>
+        </w:pBdr>
+      </w:pPr>
+      <w:r>
+        <w:t xml:space="preserve">            </w:t>
+      </w:r>
+      <w:proofErr w:type="spellStart"/>
+      <w:r>
+        <w:t>self.driver.current_url</w:t>
       </w:r>
       <w:proofErr w:type="spellEnd"/>
       <w:r>
@@ -2765,25 +2871,90 @@
         </w:pBdr>
       </w:pPr>
       <w:r>
-        <w:t xml:space="preserve">                'value': </w:t>
-      </w:r>
-      <w:proofErr w:type="spellStart"/>
-      <w:r>
-        <w:t>cookie_value</w:t>
-      </w:r>
-      <w:proofErr w:type="spellEnd"/>
-    </w:p>
-    <w:p>
-      <w:pPr>
-        <w:pBdr>
-          <w:top w:val="single" w:sz="4" w:space="1" w:color="auto"/>
-          <w:left w:val="single" w:sz="4" w:space="1" w:color="auto"/>
-          <w:bottom w:val="single" w:sz="4" w:space="1" w:color="auto"/>
-          <w:right w:val="single" w:sz="4" w:space="1" w:color="auto"/>
-        </w:pBdr>
-      </w:pPr>
-      <w:r>
-        <w:t xml:space="preserve">            })</w:t>
+        <w:t xml:space="preserve">            body=body,</w:t>
+      </w:r>
+    </w:p>
+    <w:p>
+      <w:pPr>
+        <w:pBdr>
+          <w:top w:val="single" w:sz="4" w:space="1" w:color="auto"/>
+          <w:left w:val="single" w:sz="4" w:space="1" w:color="auto"/>
+          <w:bottom w:val="single" w:sz="4" w:space="1" w:color="auto"/>
+          <w:right w:val="single" w:sz="4" w:space="1" w:color="auto"/>
+        </w:pBdr>
+      </w:pPr>
+      <w:r>
+        <w:t xml:space="preserve">            encoding='utf-8',</w:t>
+      </w:r>
+    </w:p>
+    <w:p>
+      <w:pPr>
+        <w:pBdr>
+          <w:top w:val="single" w:sz="4" w:space="1" w:color="auto"/>
+          <w:left w:val="single" w:sz="4" w:space="1" w:color="auto"/>
+          <w:bottom w:val="single" w:sz="4" w:space="1" w:color="auto"/>
+          <w:right w:val="single" w:sz="4" w:space="1" w:color="auto"/>
+        </w:pBdr>
+      </w:pPr>
+      <w:r>
+        <w:t xml:space="preserve">            request=request</w:t>
+      </w:r>
+    </w:p>
+    <w:p>
+      <w:pPr>
+        <w:pBdr>
+          <w:top w:val="single" w:sz="4" w:space="1" w:color="auto"/>
+          <w:left w:val="single" w:sz="4" w:space="1" w:color="auto"/>
+          <w:bottom w:val="single" w:sz="4" w:space="1" w:color="auto"/>
+          <w:right w:val="single" w:sz="4" w:space="1" w:color="auto"/>
+        </w:pBdr>
+      </w:pPr>
+      <w:r>
+        <w:t xml:space="preserve">        )</w:t>
+      </w:r>
+    </w:p>
+    <w:p>
+      <w:pPr>
+        <w:pBdr>
+          <w:top w:val="single" w:sz="4" w:space="1" w:color="auto"/>
+          <w:left w:val="single" w:sz="4" w:space="1" w:color="auto"/>
+          <w:bottom w:val="single" w:sz="4" w:space="1" w:color="auto"/>
+          <w:right w:val="single" w:sz="4" w:space="1" w:color="auto"/>
+        </w:pBdr>
+      </w:pPr>
+    </w:p>
+    <w:p>
+      <w:pPr>
+        <w:pBdr>
+          <w:top w:val="single" w:sz="4" w:space="1" w:color="auto"/>
+          <w:left w:val="single" w:sz="4" w:space="1" w:color="auto"/>
+          <w:bottom w:val="single" w:sz="4" w:space="1" w:color="auto"/>
+          <w:right w:val="single" w:sz="4" w:space="1" w:color="auto"/>
+        </w:pBdr>
+      </w:pPr>
+      <w:r>
+        <w:t xml:space="preserve">    def </w:t>
+      </w:r>
+      <w:proofErr w:type="spellStart"/>
+      <w:r>
+        <w:t>spider_closed</w:t>
+      </w:r>
+      <w:proofErr w:type="spellEnd"/>
+      <w:r>
+        <w:t>(self):</w:t>
+      </w:r>
+    </w:p>
+    <w:p>
+      <w:pPr>
+        <w:pBdr>
+          <w:top w:val="single" w:sz="4" w:space="1" w:color="auto"/>
+          <w:left w:val="single" w:sz="4" w:space="1" w:color="auto"/>
+          <w:bottom w:val="single" w:sz="4" w:space="1" w:color="auto"/>
+          <w:right w:val="single" w:sz="4" w:space="1" w:color="auto"/>
+        </w:pBdr>
+      </w:pPr>
+      <w:r>
+        <w:t xml:space="preserve">        """Shutdown the driver when spider is closed"""</w:t>
       </w:r>
     </w:p>
     <w:p>
@@ -2798,533 +2969,13 @@
       <w:r>
         <w:t xml:space="preserve">        </w:t>
       </w:r>
-    </w:p>
-    <w:p>
-      <w:pPr>
-        <w:pBdr>
-          <w:top w:val="single" w:sz="4" w:space="1" w:color="auto"/>
-          <w:left w:val="single" w:sz="4" w:space="1" w:color="auto"/>
-          <w:bottom w:val="single" w:sz="4" w:space="1" w:color="auto"/>
-          <w:right w:val="single" w:sz="4" w:space="1" w:color="auto"/>
-        </w:pBdr>
-      </w:pPr>
-      <w:r>
-        <w:t xml:space="preserve">        if </w:t>
-      </w:r>
-      <w:proofErr w:type="spellStart"/>
-      <w:proofErr w:type="gramStart"/>
-      <w:r>
-        <w:t>request.wait</w:t>
-      </w:r>
-      <w:proofErr w:type="gramEnd"/>
-      <w:r>
-        <w:t>_until</w:t>
-      </w:r>
-      <w:proofErr w:type="spellEnd"/>
-      <w:r>
-        <w:t>:</w:t>
-      </w:r>
-    </w:p>
-    <w:p>
-      <w:pPr>
-        <w:pBdr>
-          <w:top w:val="single" w:sz="4" w:space="1" w:color="auto"/>
-          <w:left w:val="single" w:sz="4" w:space="1" w:color="auto"/>
-          <w:bottom w:val="single" w:sz="4" w:space="1" w:color="auto"/>
-          <w:right w:val="single" w:sz="4" w:space="1" w:color="auto"/>
-        </w:pBdr>
-      </w:pPr>
-      <w:r>
-        <w:t xml:space="preserve">            </w:t>
-      </w:r>
-      <w:proofErr w:type="spellStart"/>
-      <w:proofErr w:type="gramStart"/>
-      <w:r>
-        <w:t>WebDriverWait</w:t>
-      </w:r>
-      <w:proofErr w:type="spellEnd"/>
-      <w:r>
-        <w:t>(</w:t>
-      </w:r>
-      <w:proofErr w:type="spellStart"/>
-      <w:r>
-        <w:t>self.driver</w:t>
-      </w:r>
-      <w:proofErr w:type="spellEnd"/>
-      <w:proofErr w:type="gramEnd"/>
-      <w:r>
-        <w:t xml:space="preserve">, </w:t>
-      </w:r>
-      <w:proofErr w:type="spellStart"/>
-      <w:proofErr w:type="gramStart"/>
-      <w:r>
-        <w:t>request.wait</w:t>
-      </w:r>
-      <w:proofErr w:type="gramEnd"/>
-      <w:r>
-        <w:t>_time</w:t>
-      </w:r>
-      <w:proofErr w:type="spellEnd"/>
-      <w:proofErr w:type="gramStart"/>
-      <w:r>
-        <w:t>).until</w:t>
-      </w:r>
-      <w:proofErr w:type="gramEnd"/>
-      <w:r>
-        <w:t>(</w:t>
-      </w:r>
-      <w:proofErr w:type="spellStart"/>
-      <w:proofErr w:type="gramStart"/>
-      <w:r>
-        <w:t>request.wait</w:t>
-      </w:r>
-      <w:proofErr w:type="gramEnd"/>
-      <w:r>
-        <w:t>_until</w:t>
-      </w:r>
-      <w:proofErr w:type="spellEnd"/>
-      <w:r>
-        <w:t>)</w:t>
-      </w:r>
-    </w:p>
-    <w:p>
-      <w:pPr>
-        <w:pBdr>
-          <w:top w:val="single" w:sz="4" w:space="1" w:color="auto"/>
-          <w:left w:val="single" w:sz="4" w:space="1" w:color="auto"/>
-          <w:bottom w:val="single" w:sz="4" w:space="1" w:color="auto"/>
-          <w:right w:val="single" w:sz="4" w:space="1" w:color="auto"/>
-        </w:pBdr>
-      </w:pPr>
-      <w:r>
-        <w:t xml:space="preserve">        </w:t>
-      </w:r>
-    </w:p>
-    <w:p>
-      <w:pPr>
-        <w:pBdr>
-          <w:top w:val="single" w:sz="4" w:space="1" w:color="auto"/>
-          <w:left w:val="single" w:sz="4" w:space="1" w:color="auto"/>
-          <w:bottom w:val="single" w:sz="4" w:space="1" w:color="auto"/>
-          <w:right w:val="single" w:sz="4" w:space="1" w:color="auto"/>
-        </w:pBdr>
-      </w:pPr>
-      <w:r>
-        <w:t xml:space="preserve">        if </w:t>
-      </w:r>
-      <w:proofErr w:type="spellStart"/>
-      <w:proofErr w:type="gramStart"/>
-      <w:r>
-        <w:t>request.screenshot</w:t>
-      </w:r>
-      <w:proofErr w:type="spellEnd"/>
-      <w:proofErr w:type="gramEnd"/>
-      <w:r>
-        <w:t>:</w:t>
-      </w:r>
-    </w:p>
-    <w:p>
-      <w:pPr>
-        <w:pBdr>
-          <w:top w:val="single" w:sz="4" w:space="1" w:color="auto"/>
-          <w:left w:val="single" w:sz="4" w:space="1" w:color="auto"/>
-          <w:bottom w:val="single" w:sz="4" w:space="1" w:color="auto"/>
-          <w:right w:val="single" w:sz="4" w:space="1" w:color="auto"/>
-        </w:pBdr>
-      </w:pPr>
-      <w:r>
-        <w:t xml:space="preserve">            </w:t>
-      </w:r>
-      <w:proofErr w:type="spellStart"/>
-      <w:proofErr w:type="gramStart"/>
-      <w:r>
-        <w:t>request.meta</w:t>
-      </w:r>
-      <w:proofErr w:type="spellEnd"/>
-      <w:proofErr w:type="gramEnd"/>
-      <w:r>
-        <w:t xml:space="preserve">['screenshot'] = </w:t>
-      </w:r>
-      <w:proofErr w:type="spellStart"/>
-      <w:r>
-        <w:t>self.driver.get_screenshot_as_</w:t>
-      </w:r>
-      <w:proofErr w:type="gramStart"/>
-      <w:r>
-        <w:t>png</w:t>
-      </w:r>
-      <w:proofErr w:type="spellEnd"/>
-      <w:r>
-        <w:t>(</w:t>
-      </w:r>
-      <w:proofErr w:type="gramEnd"/>
-      <w:r>
-        <w:t>)</w:t>
-      </w:r>
-    </w:p>
-    <w:p>
-      <w:pPr>
-        <w:pBdr>
-          <w:top w:val="single" w:sz="4" w:space="1" w:color="auto"/>
-          <w:left w:val="single" w:sz="4" w:space="1" w:color="auto"/>
-          <w:bottom w:val="single" w:sz="4" w:space="1" w:color="auto"/>
-          <w:right w:val="single" w:sz="4" w:space="1" w:color="auto"/>
-        </w:pBdr>
-      </w:pPr>
-      <w:r>
-        <w:t xml:space="preserve">        </w:t>
-      </w:r>
-    </w:p>
-    <w:p>
-      <w:pPr>
-        <w:pBdr>
-          <w:top w:val="single" w:sz="4" w:space="1" w:color="auto"/>
-          <w:left w:val="single" w:sz="4" w:space="1" w:color="auto"/>
-          <w:bottom w:val="single" w:sz="4" w:space="1" w:color="auto"/>
-          <w:right w:val="single" w:sz="4" w:space="1" w:color="auto"/>
-        </w:pBdr>
-      </w:pPr>
-      <w:r>
-        <w:t xml:space="preserve">        if </w:t>
-      </w:r>
-      <w:proofErr w:type="spellStart"/>
-      <w:proofErr w:type="gramStart"/>
-      <w:r>
-        <w:t>request.script</w:t>
-      </w:r>
-      <w:proofErr w:type="spellEnd"/>
-      <w:proofErr w:type="gramEnd"/>
-      <w:r>
-        <w:t>:</w:t>
-      </w:r>
-    </w:p>
-    <w:p>
-      <w:pPr>
-        <w:pBdr>
-          <w:top w:val="single" w:sz="4" w:space="1" w:color="auto"/>
-          <w:left w:val="single" w:sz="4" w:space="1" w:color="auto"/>
-          <w:bottom w:val="single" w:sz="4" w:space="1" w:color="auto"/>
-          <w:right w:val="single" w:sz="4" w:space="1" w:color="auto"/>
-        </w:pBdr>
-      </w:pPr>
-      <w:r>
-        <w:t xml:space="preserve">            </w:t>
-      </w:r>
-      <w:proofErr w:type="spellStart"/>
-      <w:proofErr w:type="gramStart"/>
-      <w:r>
-        <w:t>self.driver</w:t>
-      </w:r>
-      <w:proofErr w:type="gramEnd"/>
-      <w:r>
-        <w:t>.execute_script</w:t>
-      </w:r>
-      <w:proofErr w:type="spellEnd"/>
-      <w:r>
-        <w:t>(</w:t>
-      </w:r>
-      <w:proofErr w:type="spellStart"/>
-      <w:proofErr w:type="gramStart"/>
-      <w:r>
-        <w:t>request.script</w:t>
-      </w:r>
-      <w:proofErr w:type="spellEnd"/>
-      <w:proofErr w:type="gramEnd"/>
-      <w:r>
-        <w:t>)</w:t>
-      </w:r>
-    </w:p>
-    <w:p>
-      <w:pPr>
-        <w:pBdr>
-          <w:top w:val="single" w:sz="4" w:space="1" w:color="auto"/>
-          <w:left w:val="single" w:sz="4" w:space="1" w:color="auto"/>
-          <w:bottom w:val="single" w:sz="4" w:space="1" w:color="auto"/>
-          <w:right w:val="single" w:sz="4" w:space="1" w:color="auto"/>
-        </w:pBdr>
-      </w:pPr>
-      <w:r>
-        <w:t xml:space="preserve">        </w:t>
-      </w:r>
-    </w:p>
-    <w:p>
-      <w:pPr>
-        <w:pBdr>
-          <w:top w:val="single" w:sz="4" w:space="1" w:color="auto"/>
-          <w:left w:val="single" w:sz="4" w:space="1" w:color="auto"/>
-          <w:bottom w:val="single" w:sz="4" w:space="1" w:color="auto"/>
-          <w:right w:val="single" w:sz="4" w:space="1" w:color="auto"/>
-        </w:pBdr>
-      </w:pPr>
-      <w:r>
-        <w:t xml:space="preserve">        body = </w:t>
-      </w:r>
-      <w:proofErr w:type="spellStart"/>
-      <w:proofErr w:type="gramStart"/>
-      <w:r>
-        <w:t>str.encode</w:t>
-      </w:r>
-      <w:proofErr w:type="spellEnd"/>
-      <w:proofErr w:type="gramEnd"/>
-      <w:r>
-        <w:t>(</w:t>
-      </w:r>
-      <w:proofErr w:type="spellStart"/>
-      <w:proofErr w:type="gramStart"/>
-      <w:r>
-        <w:t>self.driver</w:t>
-      </w:r>
-      <w:proofErr w:type="gramEnd"/>
-      <w:r>
-        <w:t>.page_source</w:t>
-      </w:r>
-      <w:proofErr w:type="spellEnd"/>
-      <w:r>
-        <w:t>)</w:t>
-      </w:r>
-    </w:p>
-    <w:p>
-      <w:pPr>
-        <w:pBdr>
-          <w:top w:val="single" w:sz="4" w:space="1" w:color="auto"/>
-          <w:left w:val="single" w:sz="4" w:space="1" w:color="auto"/>
-          <w:bottom w:val="single" w:sz="4" w:space="1" w:color="auto"/>
-          <w:right w:val="single" w:sz="4" w:space="1" w:color="auto"/>
-        </w:pBdr>
-      </w:pPr>
-      <w:r>
-        <w:t xml:space="preserve">        </w:t>
-      </w:r>
-      <w:proofErr w:type="spellStart"/>
-      <w:proofErr w:type="gramStart"/>
-      <w:r>
-        <w:t>request.meta</w:t>
-      </w:r>
-      <w:proofErr w:type="gramEnd"/>
-      <w:r>
-        <w:t>.</w:t>
-      </w:r>
-      <w:proofErr w:type="gramStart"/>
-      <w:r>
-        <w:t>update</w:t>
-      </w:r>
-      <w:proofErr w:type="spellEnd"/>
-      <w:r>
-        <w:t>(</w:t>
-      </w:r>
-      <w:proofErr w:type="gramEnd"/>
-      <w:r>
-        <w:t xml:space="preserve">{'driver': </w:t>
-      </w:r>
-      <w:proofErr w:type="spellStart"/>
-      <w:proofErr w:type="gramStart"/>
-      <w:r>
-        <w:t>self.driver</w:t>
-      </w:r>
-      <w:proofErr w:type="spellEnd"/>
-      <w:proofErr w:type="gramEnd"/>
-      <w:r>
-        <w:t>})</w:t>
-      </w:r>
-    </w:p>
-    <w:p>
-      <w:pPr>
-        <w:pBdr>
-          <w:top w:val="single" w:sz="4" w:space="1" w:color="auto"/>
-          <w:left w:val="single" w:sz="4" w:space="1" w:color="auto"/>
-          <w:bottom w:val="single" w:sz="4" w:space="1" w:color="auto"/>
-          <w:right w:val="single" w:sz="4" w:space="1" w:color="auto"/>
-        </w:pBdr>
-      </w:pPr>
-      <w:r>
-        <w:t xml:space="preserve">        </w:t>
-      </w:r>
-    </w:p>
-    <w:p>
-      <w:pPr>
-        <w:pBdr>
-          <w:top w:val="single" w:sz="4" w:space="1" w:color="auto"/>
-          <w:left w:val="single" w:sz="4" w:space="1" w:color="auto"/>
-          <w:bottom w:val="single" w:sz="4" w:space="1" w:color="auto"/>
-          <w:right w:val="single" w:sz="4" w:space="1" w:color="auto"/>
-        </w:pBdr>
-      </w:pPr>
-      <w:r>
-        <w:t xml:space="preserve">        return </w:t>
-      </w:r>
-      <w:proofErr w:type="spellStart"/>
-      <w:proofErr w:type="gramStart"/>
-      <w:r>
-        <w:t>HtmlResponse</w:t>
-      </w:r>
-      <w:proofErr w:type="spellEnd"/>
-      <w:r>
-        <w:t>(</w:t>
-      </w:r>
-      <w:proofErr w:type="gramEnd"/>
-    </w:p>
-    <w:p>
-      <w:pPr>
-        <w:pBdr>
-          <w:top w:val="single" w:sz="4" w:space="1" w:color="auto"/>
-          <w:left w:val="single" w:sz="4" w:space="1" w:color="auto"/>
-          <w:bottom w:val="single" w:sz="4" w:space="1" w:color="auto"/>
-          <w:right w:val="single" w:sz="4" w:space="1" w:color="auto"/>
-        </w:pBdr>
-      </w:pPr>
-      <w:r>
-        <w:t xml:space="preserve">            </w:t>
-      </w:r>
-      <w:proofErr w:type="spellStart"/>
-      <w:proofErr w:type="gramStart"/>
-      <w:r>
-        <w:t>self.driver</w:t>
-      </w:r>
-      <w:proofErr w:type="gramEnd"/>
-      <w:r>
-        <w:t>.current_url</w:t>
-      </w:r>
-      <w:proofErr w:type="spellEnd"/>
-      <w:r>
-        <w:t>,</w:t>
-      </w:r>
-    </w:p>
-    <w:p>
-      <w:pPr>
-        <w:pBdr>
-          <w:top w:val="single" w:sz="4" w:space="1" w:color="auto"/>
-          <w:left w:val="single" w:sz="4" w:space="1" w:color="auto"/>
-          <w:bottom w:val="single" w:sz="4" w:space="1" w:color="auto"/>
-          <w:right w:val="single" w:sz="4" w:space="1" w:color="auto"/>
-        </w:pBdr>
-      </w:pPr>
-      <w:r>
-        <w:t xml:space="preserve">            body=body,</w:t>
-      </w:r>
-    </w:p>
-    <w:p>
-      <w:pPr>
-        <w:pBdr>
-          <w:top w:val="single" w:sz="4" w:space="1" w:color="auto"/>
-          <w:left w:val="single" w:sz="4" w:space="1" w:color="auto"/>
-          <w:bottom w:val="single" w:sz="4" w:space="1" w:color="auto"/>
-          <w:right w:val="single" w:sz="4" w:space="1" w:color="auto"/>
-        </w:pBdr>
-      </w:pPr>
-      <w:r>
-        <w:t xml:space="preserve">            encoding='utf-8',</w:t>
-      </w:r>
-    </w:p>
-    <w:p>
-      <w:pPr>
-        <w:pBdr>
-          <w:top w:val="single" w:sz="4" w:space="1" w:color="auto"/>
-          <w:left w:val="single" w:sz="4" w:space="1" w:color="auto"/>
-          <w:bottom w:val="single" w:sz="4" w:space="1" w:color="auto"/>
-          <w:right w:val="single" w:sz="4" w:space="1" w:color="auto"/>
-        </w:pBdr>
-      </w:pPr>
-      <w:r>
-        <w:t xml:space="preserve">            request=request</w:t>
-      </w:r>
-    </w:p>
-    <w:p>
-      <w:pPr>
-        <w:pBdr>
-          <w:top w:val="single" w:sz="4" w:space="1" w:color="auto"/>
-          <w:left w:val="single" w:sz="4" w:space="1" w:color="auto"/>
-          <w:bottom w:val="single" w:sz="4" w:space="1" w:color="auto"/>
-          <w:right w:val="single" w:sz="4" w:space="1" w:color="auto"/>
-        </w:pBdr>
-      </w:pPr>
-      <w:r>
-        <w:t xml:space="preserve">        )</w:t>
-      </w:r>
-    </w:p>
-    <w:p>
-      <w:pPr>
-        <w:pBdr>
-          <w:top w:val="single" w:sz="4" w:space="1" w:color="auto"/>
-          <w:left w:val="single" w:sz="4" w:space="1" w:color="auto"/>
-          <w:bottom w:val="single" w:sz="4" w:space="1" w:color="auto"/>
-          <w:right w:val="single" w:sz="4" w:space="1" w:color="auto"/>
-        </w:pBdr>
-      </w:pPr>
-    </w:p>
-    <w:p>
-      <w:pPr>
-        <w:pBdr>
-          <w:top w:val="single" w:sz="4" w:space="1" w:color="auto"/>
-          <w:left w:val="single" w:sz="4" w:space="1" w:color="auto"/>
-          <w:bottom w:val="single" w:sz="4" w:space="1" w:color="auto"/>
-          <w:right w:val="single" w:sz="4" w:space="1" w:color="auto"/>
-        </w:pBdr>
-      </w:pPr>
-      <w:r>
-        <w:t xml:space="preserve">    def </w:t>
-      </w:r>
-      <w:proofErr w:type="spellStart"/>
-      <w:r>
-        <w:t>spider_closed</w:t>
-      </w:r>
-      <w:proofErr w:type="spellEnd"/>
-      <w:r>
-        <w:t>(self):</w:t>
-      </w:r>
-    </w:p>
-    <w:p>
-      <w:pPr>
-        <w:pBdr>
-          <w:top w:val="single" w:sz="4" w:space="1" w:color="auto"/>
-          <w:left w:val="single" w:sz="4" w:space="1" w:color="auto"/>
-          <w:bottom w:val="single" w:sz="4" w:space="1" w:color="auto"/>
-          <w:right w:val="single" w:sz="4" w:space="1" w:color="auto"/>
-        </w:pBdr>
-      </w:pPr>
-      <w:r>
-        <w:t xml:space="preserve">        """Shutdown the driver when spider is </w:t>
-      </w:r>
-      <w:proofErr w:type="gramStart"/>
-      <w:r>
-        <w:t>closed""</w:t>
-      </w:r>
-      <w:proofErr w:type="gramEnd"/>
-      <w:r>
-        <w:t>"</w:t>
-      </w:r>
-    </w:p>
-    <w:p>
-      <w:pPr>
-        <w:pBdr>
-          <w:top w:val="single" w:sz="4" w:space="1" w:color="auto"/>
-          <w:left w:val="single" w:sz="4" w:space="1" w:color="auto"/>
-          <w:bottom w:val="single" w:sz="4" w:space="1" w:color="auto"/>
-          <w:right w:val="single" w:sz="4" w:space="1" w:color="auto"/>
-        </w:pBdr>
-      </w:pPr>
-      <w:r>
-        <w:t xml:space="preserve">        </w:t>
-      </w:r>
-      <w:proofErr w:type="spellStart"/>
-      <w:proofErr w:type="gramStart"/>
-      <w:r>
-        <w:t>self.driver</w:t>
-      </w:r>
-      <w:proofErr w:type="gramEnd"/>
-      <w:r>
-        <w:t>.</w:t>
-      </w:r>
-      <w:proofErr w:type="gramStart"/>
-      <w:r>
-        <w:t>quit</w:t>
-      </w:r>
-      <w:proofErr w:type="spellEnd"/>
-      <w:r>
-        <w:t>(</w:t>
-      </w:r>
-      <w:proofErr w:type="gramEnd"/>
-      <w:r>
-        <w:t>)</w:t>
+      <w:proofErr w:type="spellStart"/>
+      <w:r>
+        <w:t>self.driver.quit</w:t>
+      </w:r>
+      <w:proofErr w:type="spellEnd"/>
+      <w:r>
+        <w:t>()</w:t>
       </w:r>
     </w:p>
     <w:p/>
@@ -3411,6 +3062,21 @@
         <w:t xml:space="preserve"> -o doAn.csv</w:t>
       </w:r>
     </w:p>
+    <w:p>
+      <w:r>
+        <w:t xml:space="preserve">scrapy crawl </w:t>
+      </w:r>
+      <w:proofErr w:type="spellStart"/>
+      <w:r>
+        <w:t>ubereat</w:t>
+      </w:r>
+      <w:proofErr w:type="spellEnd"/>
+      <w:r>
+        <w:t xml:space="preserve"> -o doAn.csv</w:t>
+      </w:r>
+    </w:p>
+    <w:p/>
+    <w:p/>
     <w:p/>
     <w:p/>
     <w:p/>
@@ -4027,6 +3693,7 @@
   <w:style w:type="character" w:default="1" w:styleId="DefaultParagraphFont">
     <w:name w:val="Default Paragraph Font"/>
     <w:uiPriority w:val="1"/>
+    <w:semiHidden/>
     <w:unhideWhenUsed/>
   </w:style>
   <w:style w:type="table" w:default="1" w:styleId="TableNormal">

</xml_diff>